<commit_message>
Refactored the canMove() method in all subclasses of Piece class due to complex conditionals making code difficult to understand. Details are added to the report.
</commit_message>
<xml_diff>
--- a/CPSC 501 ASSIGNMENT 1 REPORT.docx
+++ b/CPSC 501 ASSIGNMENT 1 REPORT.docx
@@ -24,21 +24,19 @@
     </w:p>
     <w:p>
       <w:r>
-        <w:t>This refactoring changed the code of the protected “</w:t>
-      </w:r>
-      <w:proofErr w:type="spellStart"/>
-      <w:r>
-        <w:t>isPathClearMethod</w:t>
-      </w:r>
-      <w:proofErr w:type="spellEnd"/>
-      <w:r>
-        <w:t xml:space="preserve">” of the abstract Piece </w:t>
+        <w:t xml:space="preserve">This refactoring changed the code of the protected “isPathClearMethod” of the abstract Piece </w:t>
       </w:r>
       <w:r>
         <w:t>class</w:t>
       </w:r>
       <w:r>
-        <w:t>. This method was used by a</w:t>
+        <w:t xml:space="preserve">. This method </w:t>
+      </w:r>
+      <w:r>
+        <w:t xml:space="preserve">is </w:t>
+      </w:r>
+      <w:r>
+        <w:t>used by a</w:t>
       </w:r>
       <w:r>
         <w:t>ll its subclasses except for the King and Knight class.</w:t>
@@ -46,53 +44,16 @@
     </w:p>
     <w:p>
       <w:r>
-        <w:t xml:space="preserve">The method was not working properly as detected by: </w:t>
-      </w:r>
-      <w:proofErr w:type="spellStart"/>
-      <w:proofErr w:type="gramStart"/>
-      <w:r>
-        <w:t>testBishopCanMoveDiagonalMoveUpRightPathNotClear</w:t>
-      </w:r>
-      <w:proofErr w:type="spellEnd"/>
-      <w:r>
-        <w:t>(</w:t>
-      </w:r>
-      <w:proofErr w:type="gramEnd"/>
-      <w:r>
-        <w:t xml:space="preserve">) and </w:t>
-      </w:r>
-      <w:proofErr w:type="spellStart"/>
-      <w:r>
-        <w:t>testBishopCanMoveDiagonalMoveDownLeftPathNotClear</w:t>
-      </w:r>
-      <w:proofErr w:type="spellEnd"/>
-      <w:r>
-        <w:t>() methods</w:t>
+        <w:t>The method was not working properly as detected by: testBishopCanMoveDiagonalMoveUpRightPathNotClear() and testBishopCanMoveDiagonalMoveDownLeftPathNotClear() methods</w:t>
       </w:r>
       <w:r>
         <w:t xml:space="preserve"> in</w:t>
       </w:r>
       <w:r>
-        <w:t xml:space="preserve"> the </w:t>
-      </w:r>
-      <w:proofErr w:type="spellStart"/>
-      <w:r>
-        <w:t>BishopTest</w:t>
-      </w:r>
-      <w:proofErr w:type="spellEnd"/>
-      <w:r>
-        <w:t xml:space="preserve"> JUnit test case as well as  the equivalent methods  </w:t>
-      </w:r>
-      <w:r>
-        <w:t xml:space="preserve">in the </w:t>
-      </w:r>
-      <w:proofErr w:type="spellStart"/>
-      <w:r>
-        <w:t>QueenTest</w:t>
-      </w:r>
-      <w:proofErr w:type="spellEnd"/>
-      <w:r>
-        <w:t xml:space="preserve"> JUnit test case. The method also exhibited “Duplicate Code” and “Long Method” code smells.</w:t>
+        <w:t xml:space="preserve"> the BishopTest JUnit test case as well as  the equivalent methods  </w:t>
+      </w:r>
+      <w:r>
+        <w:t>in the QueenTest JUnit test case. The method also exhibited “Duplicate Code” and “Long Method” code smells.</w:t>
       </w:r>
     </w:p>
     <w:p>
@@ -100,20 +61,7 @@
         <w:t xml:space="preserve">I applied the “Substitute Algorithm” refactoring by ensuring that the prepared alternative algorithm compiled successfully, followed by running </w:t>
       </w:r>
       <w:r>
-        <w:t>the already prepared “…</w:t>
-      </w:r>
-      <w:proofErr w:type="spellStart"/>
-      <w:proofErr w:type="gramStart"/>
-      <w:r>
-        <w:t>PathNotClear</w:t>
-      </w:r>
-      <w:proofErr w:type="spellEnd"/>
-      <w:r>
-        <w:t>(</w:t>
-      </w:r>
-      <w:proofErr w:type="gramEnd"/>
-      <w:r>
-        <w:t>)” JUnit test cases for all Piece subclasses that are able to move multiple squares</w:t>
+        <w:t>the already prepared “…PathNotClear()” JUnit test cases for all Piece subclasses that are able to move multiple squares</w:t>
       </w:r>
       <w:r>
         <w:t xml:space="preserve"> and cannot skip over pieces</w:t>
@@ -124,38 +72,12 @@
     </w:p>
     <w:p>
       <w:r>
-        <w:t>The result of the refactoring is the “</w:t>
-      </w:r>
-      <w:proofErr w:type="spellStart"/>
-      <w:proofErr w:type="gramStart"/>
-      <w:r>
-        <w:t>isPathClearMethod</w:t>
-      </w:r>
-      <w:proofErr w:type="spellEnd"/>
-      <w:r>
-        <w:t>(</w:t>
-      </w:r>
-      <w:proofErr w:type="gramEnd"/>
-      <w:r>
-        <w:t xml:space="preserve">)” in the abstract Piece class. </w:t>
-      </w:r>
-    </w:p>
-    <w:p>
-      <w:r>
-        <w:t>Because the “</w:t>
-      </w:r>
-      <w:proofErr w:type="spellStart"/>
-      <w:proofErr w:type="gramStart"/>
-      <w:r>
-        <w:t>isPathClearMethod</w:t>
-      </w:r>
-      <w:proofErr w:type="spellEnd"/>
-      <w:r>
-        <w:t>(</w:t>
-      </w:r>
-      <w:proofErr w:type="gramEnd"/>
-      <w:r>
-        <w:t>)” is protected</w:t>
+        <w:t xml:space="preserve">The result of the refactoring is the “isPathClearMethod()” in the abstract Piece class. </w:t>
+      </w:r>
+    </w:p>
+    <w:p>
+      <w:r>
+        <w:t>Because the “isPathClearMethod()” is protected</w:t>
       </w:r>
       <w:r>
         <w:t>,</w:t>
@@ -164,36 +86,7 @@
         <w:t xml:space="preserve"> it was tested by running </w:t>
       </w:r>
       <w:r>
-        <w:t xml:space="preserve">JUnit test cases on the </w:t>
-      </w:r>
-      <w:proofErr w:type="spellStart"/>
-      <w:r>
-        <w:t>canMove</w:t>
-      </w:r>
-      <w:proofErr w:type="spellEnd"/>
-      <w:r>
-        <w:t xml:space="preserve">() method of the Piece subclasses that can move multiple pieces in a direction, without being able to skip over other pieces. For each direction one of these pieces can move, a Board object would be initialized with a different piece placed in the way of movement. The </w:t>
-      </w:r>
-      <w:proofErr w:type="spellStart"/>
-      <w:proofErr w:type="gramStart"/>
-      <w:r>
-        <w:t>canMove</w:t>
-      </w:r>
-      <w:proofErr w:type="spellEnd"/>
-      <w:r>
-        <w:t>(</w:t>
-      </w:r>
-      <w:proofErr w:type="gramEnd"/>
-      <w:r>
-        <w:t xml:space="preserve">) method of these pieces will then call </w:t>
-      </w:r>
-      <w:proofErr w:type="spellStart"/>
-      <w:r>
-        <w:t>isPathClearMethod</w:t>
-      </w:r>
-      <w:proofErr w:type="spellEnd"/>
-      <w:r>
-        <w:t>() and return false if detecting the piece along the path of movement</w:t>
+        <w:t>JUnit test cases on the canMove() method of the Piece subclasses that can move multiple pieces in a direction, without being able to skip over other pieces. For each direction one of these pieces can move, a Board object would be initialized with a different piece placed in the way of movement. The canMove() method of these pieces will then call isPathClearMethod() and return false if detecting the piece along the path of movement</w:t>
       </w:r>
       <w:r>
         <w:t>.</w:t>
@@ -201,11 +94,123 @@
     </w:p>
     <w:p>
       <w:r>
-        <w:t>Aside from now successfully being able to tell when a path is clear for diagonal movement, the new algorithm is also much shorter, due to less code duplication, and easier to understand, due to previous nested conditionals with while loops.</w:t>
+        <w:t>Aside from now successfully being able to tell when a path is clear for diagonal movement, the new algorithm is also much shorter, due to less code duplication, and easier to understand, due to previous nested conditionals with while loops</w:t>
+      </w:r>
+      <w:r>
+        <w:t xml:space="preserve"> being removed.</w:t>
+      </w:r>
+    </w:p>
+    <w:p/>
+    <w:p>
+      <w:r>
+        <w:t>Refactoring 2</w:t>
+      </w:r>
+    </w:p>
+    <w:p>
+      <w:r>
+        <w:t xml:space="preserve">This refactoring changed the code of the canMove() method. This method is a abstract method of the Piece.java class, it is implemented by all its subclasses. </w:t>
+      </w:r>
+    </w:p>
+    <w:p>
+      <w:r>
+        <w:t>The method previously had the</w:t>
+      </w:r>
+      <w:r>
+        <w:t xml:space="preserve"> long method</w:t>
+      </w:r>
+      <w:r>
+        <w:t xml:space="preserve"> </w:t>
+      </w:r>
+      <w:r>
+        <w:t>code smell. Complex conditionals made the flow of control difficult to read.</w:t>
+      </w:r>
+    </w:p>
+    <w:p>
+      <w:r>
+        <w:t xml:space="preserve">I applied the </w:t>
+      </w:r>
+      <w:r>
+        <w:t>Decompose Conditional refactoring via Extract Method, the newly created methods are then called instead in canMove().</w:t>
+      </w:r>
+    </w:p>
+    <w:p>
+      <w:r>
+        <w:t xml:space="preserve">New method isDiagonal, canTakeDestination added to Bishop.java, new method isHorizontal, isVertical, </w:t>
+      </w:r>
+      <w:r>
+        <w:t xml:space="preserve">new method </w:t>
+      </w:r>
+      <w:r>
+        <w:t xml:space="preserve">isDiagonal, canTakeDestination added to King.java, </w:t>
+      </w:r>
+      <w:r>
+        <w:t xml:space="preserve">new method </w:t>
+      </w:r>
+      <w:r>
+        <w:t>isKnight</w:t>
+      </w:r>
+      <w:r>
+        <w:t>, canTakeDestination</w:t>
+      </w:r>
+      <w:r>
+        <w:t xml:space="preserve"> added to Knight.java, </w:t>
+      </w:r>
+      <w:r>
+        <w:t xml:space="preserve">new method </w:t>
+      </w:r>
+      <w:r>
+        <w:t>isVertical</w:t>
+      </w:r>
+      <w:r>
+        <w:t xml:space="preserve">, </w:t>
+      </w:r>
+      <w:r>
+        <w:t>isDiagonal</w:t>
+      </w:r>
+      <w:r>
+        <w:t>, canTakeDestinationPawn</w:t>
+      </w:r>
+      <w:r>
+        <w:t xml:space="preserve"> added to Pawn.java</w:t>
+      </w:r>
+      <w:r>
+        <w:t>, new method isVertical, isHorizontal, isDiagonal, canTakeDestination added to Queen class, new method isVertical, isHorizontal, canTakeDestination added to Rook class.</w:t>
+      </w:r>
+    </w:p>
+    <w:p>
+      <w:r>
+        <w:t>The newly added methods are all private as they are helper methods</w:t>
+      </w:r>
+      <w:r>
+        <w:t xml:space="preserve"> and</w:t>
+      </w:r>
+      <w:r>
+        <w:t xml:space="preserve"> thus they are tested through running</w:t>
+      </w:r>
+      <w:r>
+        <w:t xml:space="preserve"> JUnit</w:t>
+      </w:r>
+      <w:r>
+        <w:t xml:space="preserve"> tests on the canMove() method of each respective class</w:t>
+      </w:r>
+      <w:r>
+        <w:t xml:space="preserve">. </w:t>
+      </w:r>
+    </w:p>
+    <w:p>
+      <w:r>
+        <w:lastRenderedPageBreak/>
+        <w:t>The refactoring resulted in the canMove() methods being much cleaner and easier to read. However it also lead to a large amount of code duplication enabling further refactorings such as the pull up method</w:t>
       </w:r>
       <w:bookmarkStart w:id="0" w:name="_GoBack"/>
       <w:bookmarkEnd w:id="0"/>
-    </w:p>
+      <w:r>
+        <w:t>.</w:t>
+      </w:r>
+    </w:p>
+    <w:p/>
+    <w:p/>
+    <w:p/>
     <w:sectPr>
       <w:pgSz w:w="12240" w:h="15840"/>
       <w:pgMar w:top="1440" w:right="1440" w:bottom="1440" w:left="1440" w:header="708" w:footer="708" w:gutter="0"/>

</xml_diff>

<commit_message>
Replaced duplicate methods in Piece subclasses and moved these into Piece class.
</commit_message>
<xml_diff>
--- a/CPSC 501 ASSIGNMENT 1 REPORT.docx
+++ b/CPSC 501 ASSIGNMENT 1 REPORT.docx
@@ -24,7 +24,15 @@
     </w:p>
     <w:p>
       <w:r>
-        <w:t xml:space="preserve">This refactoring changed the code of the protected “isPathClearMethod” of the abstract Piece </w:t>
+        <w:t>This refactoring changed the code of the protected “</w:t>
+      </w:r>
+      <w:proofErr w:type="spellStart"/>
+      <w:r>
+        <w:t>isPathClearMethod</w:t>
+      </w:r>
+      <w:proofErr w:type="spellEnd"/>
+      <w:r>
+        <w:t xml:space="preserve">” of the abstract Piece </w:t>
       </w:r>
       <w:r>
         <w:t>class</w:t>
@@ -44,16 +52,53 @@
     </w:p>
     <w:p>
       <w:r>
-        <w:t>The method was not working properly as detected by: testBishopCanMoveDiagonalMoveUpRightPathNotClear() and testBishopCanMoveDiagonalMoveDownLeftPathNotClear() methods</w:t>
+        <w:t xml:space="preserve">The method was not working properly as detected by: </w:t>
+      </w:r>
+      <w:proofErr w:type="spellStart"/>
+      <w:proofErr w:type="gramStart"/>
+      <w:r>
+        <w:t>testBishopCanMoveDiagonalMoveUpRightPathNotClear</w:t>
+      </w:r>
+      <w:proofErr w:type="spellEnd"/>
+      <w:r>
+        <w:t>(</w:t>
+      </w:r>
+      <w:proofErr w:type="gramEnd"/>
+      <w:r>
+        <w:t xml:space="preserve">) and </w:t>
+      </w:r>
+      <w:proofErr w:type="spellStart"/>
+      <w:r>
+        <w:t>testBishopCanMoveDiagonalMoveDownLeftPathNotClear</w:t>
+      </w:r>
+      <w:proofErr w:type="spellEnd"/>
+      <w:r>
+        <w:t>() methods</w:t>
       </w:r>
       <w:r>
         <w:t xml:space="preserve"> in</w:t>
       </w:r>
       <w:r>
-        <w:t xml:space="preserve"> the BishopTest JUnit test case as well as  the equivalent methods  </w:t>
-      </w:r>
-      <w:r>
-        <w:t>in the QueenTest JUnit test case. The method also exhibited “Duplicate Code” and “Long Method” code smells.</w:t>
+        <w:t xml:space="preserve"> the </w:t>
+      </w:r>
+      <w:proofErr w:type="spellStart"/>
+      <w:r>
+        <w:t>BishopTest</w:t>
+      </w:r>
+      <w:proofErr w:type="spellEnd"/>
+      <w:r>
+        <w:t xml:space="preserve"> JUnit test case as well as  the equivalent methods  </w:t>
+      </w:r>
+      <w:r>
+        <w:t xml:space="preserve">in the </w:t>
+      </w:r>
+      <w:proofErr w:type="spellStart"/>
+      <w:r>
+        <w:t>QueenTest</w:t>
+      </w:r>
+      <w:proofErr w:type="spellEnd"/>
+      <w:r>
+        <w:t xml:space="preserve"> JUnit test case. The method also exhibited “Duplicate Code” and “Long Method” code smells.</w:t>
       </w:r>
     </w:p>
     <w:p>
@@ -61,7 +106,20 @@
         <w:t xml:space="preserve">I applied the “Substitute Algorithm” refactoring by ensuring that the prepared alternative algorithm compiled successfully, followed by running </w:t>
       </w:r>
       <w:r>
-        <w:t>the already prepared “…PathNotClear()” JUnit test cases for all Piece subclasses that are able to move multiple squares</w:t>
+        <w:t>the already prepared “…</w:t>
+      </w:r>
+      <w:proofErr w:type="spellStart"/>
+      <w:proofErr w:type="gramStart"/>
+      <w:r>
+        <w:t>PathNotClear</w:t>
+      </w:r>
+      <w:proofErr w:type="spellEnd"/>
+      <w:r>
+        <w:t>(</w:t>
+      </w:r>
+      <w:proofErr w:type="gramEnd"/>
+      <w:r>
+        <w:t>)” JUnit test cases for all Piece subclasses that are able to move multiple squares</w:t>
       </w:r>
       <w:r>
         <w:t xml:space="preserve"> and cannot skip over pieces</w:t>
@@ -72,12 +130,38 @@
     </w:p>
     <w:p>
       <w:r>
-        <w:t xml:space="preserve">The result of the refactoring is the “isPathClearMethod()” in the abstract Piece class. </w:t>
-      </w:r>
-    </w:p>
-    <w:p>
-      <w:r>
-        <w:t>Because the “isPathClearMethod()” is protected</w:t>
+        <w:t>The result of the refactoring is the “</w:t>
+      </w:r>
+      <w:proofErr w:type="spellStart"/>
+      <w:proofErr w:type="gramStart"/>
+      <w:r>
+        <w:t>isPathClearMethod</w:t>
+      </w:r>
+      <w:proofErr w:type="spellEnd"/>
+      <w:r>
+        <w:t>(</w:t>
+      </w:r>
+      <w:proofErr w:type="gramEnd"/>
+      <w:r>
+        <w:t xml:space="preserve">)” in the abstract Piece class. </w:t>
+      </w:r>
+    </w:p>
+    <w:p>
+      <w:r>
+        <w:t>Because the “</w:t>
+      </w:r>
+      <w:proofErr w:type="spellStart"/>
+      <w:proofErr w:type="gramStart"/>
+      <w:r>
+        <w:t>isPathClearMethod</w:t>
+      </w:r>
+      <w:proofErr w:type="spellEnd"/>
+      <w:r>
+        <w:t>(</w:t>
+      </w:r>
+      <w:proofErr w:type="gramEnd"/>
+      <w:r>
+        <w:t>)” is protected</w:t>
       </w:r>
       <w:r>
         <w:t>,</w:t>
@@ -86,7 +170,36 @@
         <w:t xml:space="preserve"> it was tested by running </w:t>
       </w:r>
       <w:r>
-        <w:t>JUnit test cases on the canMove() method of the Piece subclasses that can move multiple pieces in a direction, without being able to skip over other pieces. For each direction one of these pieces can move, a Board object would be initialized with a different piece placed in the way of movement. The canMove() method of these pieces will then call isPathClearMethod() and return false if detecting the piece along the path of movement</w:t>
+        <w:t xml:space="preserve">JUnit test cases on the </w:t>
+      </w:r>
+      <w:proofErr w:type="spellStart"/>
+      <w:r>
+        <w:t>canMove</w:t>
+      </w:r>
+      <w:proofErr w:type="spellEnd"/>
+      <w:r>
+        <w:t xml:space="preserve">() method of the Piece subclasses that can move multiple pieces in a direction, without being able to skip over other pieces. For each direction one of these pieces can move, a Board object would be initialized with a different piece placed in the way of movement. The </w:t>
+      </w:r>
+      <w:proofErr w:type="spellStart"/>
+      <w:proofErr w:type="gramStart"/>
+      <w:r>
+        <w:t>canMove</w:t>
+      </w:r>
+      <w:proofErr w:type="spellEnd"/>
+      <w:r>
+        <w:t>(</w:t>
+      </w:r>
+      <w:proofErr w:type="gramEnd"/>
+      <w:r>
+        <w:t xml:space="preserve">) method of these pieces will then call </w:t>
+      </w:r>
+      <w:proofErr w:type="spellStart"/>
+      <w:r>
+        <w:t>isPathClearMethod</w:t>
+      </w:r>
+      <w:proofErr w:type="spellEnd"/>
+      <w:r>
+        <w:t>() and return false if detecting the piece along the path of movement</w:t>
       </w:r>
       <w:r>
         <w:t>.</w:t>
@@ -108,7 +221,26 @@
     </w:p>
     <w:p>
       <w:r>
-        <w:t xml:space="preserve">This refactoring changed the code of the canMove() method. This method is a abstract method of the Piece.java class, it is implemented by all its subclasses. </w:t>
+        <w:t xml:space="preserve">This refactoring changed the code of the </w:t>
+      </w:r>
+      <w:proofErr w:type="spellStart"/>
+      <w:proofErr w:type="gramStart"/>
+      <w:r>
+        <w:t>canMove</w:t>
+      </w:r>
+      <w:proofErr w:type="spellEnd"/>
+      <w:r>
+        <w:t>(</w:t>
+      </w:r>
+      <w:proofErr w:type="gramEnd"/>
+      <w:r>
+        <w:t xml:space="preserve">) method. This method is </w:t>
+      </w:r>
+      <w:r>
+        <w:t>an</w:t>
+      </w:r>
+      <w:r>
+        <w:t xml:space="preserve"> abstract method of the Piece.java class, it is implemented by all its subclasses. </w:t>
       </w:r>
     </w:p>
     <w:p>
@@ -130,51 +262,181 @@
         <w:t xml:space="preserve">I applied the </w:t>
       </w:r>
       <w:r>
-        <w:t>Decompose Conditional refactoring via Extract Method, the newly created methods are then called instead in canMove().</w:t>
-      </w:r>
-    </w:p>
-    <w:p>
-      <w:r>
-        <w:t xml:space="preserve">New method isDiagonal, canTakeDestination added to Bishop.java, new method isHorizontal, isVertical, </w:t>
+        <w:t xml:space="preserve">Decompose Conditional refactoring via Extract Method, the newly created methods are then called instead in </w:t>
+      </w:r>
+      <w:proofErr w:type="spellStart"/>
+      <w:proofErr w:type="gramStart"/>
+      <w:r>
+        <w:t>canMove</w:t>
+      </w:r>
+      <w:proofErr w:type="spellEnd"/>
+      <w:r>
+        <w:t>(</w:t>
+      </w:r>
+      <w:proofErr w:type="gramEnd"/>
+      <w:r>
+        <w:t>).</w:t>
+      </w:r>
+    </w:p>
+    <w:p>
+      <w:r>
+        <w:t xml:space="preserve">New method </w:t>
+      </w:r>
+      <w:proofErr w:type="spellStart"/>
+      <w:r>
+        <w:t>isDiagonal</w:t>
+      </w:r>
+      <w:proofErr w:type="spellEnd"/>
+      <w:r>
+        <w:t xml:space="preserve">, </w:t>
+      </w:r>
+      <w:proofErr w:type="spellStart"/>
+      <w:r>
+        <w:t>canTakeDestination</w:t>
+      </w:r>
+      <w:proofErr w:type="spellEnd"/>
+      <w:r>
+        <w:t xml:space="preserve"> added to Bishop.java, new method </w:t>
+      </w:r>
+      <w:proofErr w:type="spellStart"/>
+      <w:r>
+        <w:t>isHorizontal</w:t>
+      </w:r>
+      <w:proofErr w:type="spellEnd"/>
+      <w:r>
+        <w:t xml:space="preserve">, </w:t>
+      </w:r>
+      <w:proofErr w:type="spellStart"/>
+      <w:r>
+        <w:t>isVertical</w:t>
+      </w:r>
+      <w:proofErr w:type="spellEnd"/>
+      <w:r>
+        <w:t xml:space="preserve">, </w:t>
       </w:r>
       <w:r>
         <w:t xml:space="preserve">new method </w:t>
       </w:r>
-      <w:r>
-        <w:t xml:space="preserve">isDiagonal, canTakeDestination added to King.java, </w:t>
+      <w:proofErr w:type="spellStart"/>
+      <w:r>
+        <w:t>isDiagonal</w:t>
+      </w:r>
+      <w:proofErr w:type="spellEnd"/>
+      <w:r>
+        <w:t xml:space="preserve">, </w:t>
+      </w:r>
+      <w:proofErr w:type="spellStart"/>
+      <w:r>
+        <w:t>canTakeDestination</w:t>
+      </w:r>
+      <w:proofErr w:type="spellEnd"/>
+      <w:r>
+        <w:t xml:space="preserve"> added to King.java, </w:t>
       </w:r>
       <w:r>
         <w:t xml:space="preserve">new method </w:t>
       </w:r>
+      <w:proofErr w:type="spellStart"/>
       <w:r>
         <w:t>isKnight</w:t>
       </w:r>
-      <w:r>
-        <w:t>, canTakeDestination</w:t>
-      </w:r>
+      <w:proofErr w:type="spellEnd"/>
+      <w:r>
+        <w:t xml:space="preserve">, </w:t>
+      </w:r>
+      <w:proofErr w:type="spellStart"/>
+      <w:r>
+        <w:t>canTakeDestination</w:t>
+      </w:r>
+      <w:proofErr w:type="spellEnd"/>
       <w:r>
         <w:t xml:space="preserve"> added to Knight.java, </w:t>
       </w:r>
       <w:r>
         <w:t xml:space="preserve">new method </w:t>
       </w:r>
+      <w:proofErr w:type="spellStart"/>
       <w:r>
         <w:t>isVertical</w:t>
       </w:r>
+      <w:proofErr w:type="spellEnd"/>
       <w:r>
         <w:t xml:space="preserve">, </w:t>
       </w:r>
+      <w:proofErr w:type="spellStart"/>
       <w:r>
         <w:t>isDiagonal</w:t>
       </w:r>
-      <w:r>
-        <w:t>, canTakeDestinationPawn</w:t>
-      </w:r>
+      <w:proofErr w:type="spellEnd"/>
+      <w:r>
+        <w:t xml:space="preserve">, </w:t>
+      </w:r>
+      <w:proofErr w:type="spellStart"/>
+      <w:r>
+        <w:t>canTakeDestinationPawn</w:t>
+      </w:r>
+      <w:proofErr w:type="spellEnd"/>
       <w:r>
         <w:t xml:space="preserve"> added to Pawn.java</w:t>
       </w:r>
       <w:r>
-        <w:t>, new method isVertical, isHorizontal, isDiagonal, canTakeDestination added to Queen class, new method isVertical, isHorizontal, canTakeDestination added to Rook class.</w:t>
+        <w:t xml:space="preserve">, new method </w:t>
+      </w:r>
+      <w:proofErr w:type="spellStart"/>
+      <w:r>
+        <w:t>isVertical</w:t>
+      </w:r>
+      <w:proofErr w:type="spellEnd"/>
+      <w:r>
+        <w:t xml:space="preserve">, </w:t>
+      </w:r>
+      <w:proofErr w:type="spellStart"/>
+      <w:r>
+        <w:t>isHorizontal</w:t>
+      </w:r>
+      <w:proofErr w:type="spellEnd"/>
+      <w:r>
+        <w:t xml:space="preserve">, </w:t>
+      </w:r>
+      <w:proofErr w:type="spellStart"/>
+      <w:r>
+        <w:t>isDiagonal</w:t>
+      </w:r>
+      <w:proofErr w:type="spellEnd"/>
+      <w:r>
+        <w:t xml:space="preserve">, </w:t>
+      </w:r>
+      <w:proofErr w:type="spellStart"/>
+      <w:r>
+        <w:t>canTakeDestination</w:t>
+      </w:r>
+      <w:proofErr w:type="spellEnd"/>
+      <w:r>
+        <w:t xml:space="preserve"> added to Queen class, new method </w:t>
+      </w:r>
+      <w:proofErr w:type="spellStart"/>
+      <w:r>
+        <w:t>isVertical</w:t>
+      </w:r>
+      <w:proofErr w:type="spellEnd"/>
+      <w:r>
+        <w:t xml:space="preserve">, </w:t>
+      </w:r>
+      <w:proofErr w:type="spellStart"/>
+      <w:r>
+        <w:t>isHorizontal</w:t>
+      </w:r>
+      <w:proofErr w:type="spellEnd"/>
+      <w:r>
+        <w:t xml:space="preserve">, </w:t>
+      </w:r>
+      <w:proofErr w:type="spellStart"/>
+      <w:r>
+        <w:t>canTakeDestination</w:t>
+      </w:r>
+      <w:proofErr w:type="spellEnd"/>
+      <w:r>
+        <w:t xml:space="preserve"> added to Rook class.</w:t>
       </w:r>
     </w:p>
     <w:p>
@@ -191,7 +453,20 @@
         <w:t xml:space="preserve"> JUnit</w:t>
       </w:r>
       <w:r>
-        <w:t xml:space="preserve"> tests on the canMove() method of each respective class</w:t>
+        <w:t xml:space="preserve"> tests on the </w:t>
+      </w:r>
+      <w:proofErr w:type="spellStart"/>
+      <w:proofErr w:type="gramStart"/>
+      <w:r>
+        <w:t>canMove</w:t>
+      </w:r>
+      <w:proofErr w:type="spellEnd"/>
+      <w:r>
+        <w:t>(</w:t>
+      </w:r>
+      <w:proofErr w:type="gramEnd"/>
+      <w:r>
+        <w:t>) method of each respective class</w:t>
       </w:r>
       <w:r>
         <w:t xml:space="preserve">. </w:t>
@@ -200,14 +475,131 @@
     <w:p>
       <w:r>
         <w:lastRenderedPageBreak/>
-        <w:t>The refactoring resulted in the canMove() methods being much cleaner and easier to read. However it also lead to a large amount of code duplication enabling further refactorings such as the pull up method</w:t>
-      </w:r>
+        <w:t xml:space="preserve">The refactoring resulted in the </w:t>
+      </w:r>
+      <w:proofErr w:type="spellStart"/>
+      <w:proofErr w:type="gramStart"/>
+      <w:r>
+        <w:t>canMove</w:t>
+      </w:r>
+      <w:proofErr w:type="spellEnd"/>
+      <w:r>
+        <w:t>(</w:t>
+      </w:r>
+      <w:proofErr w:type="gramEnd"/>
+      <w:r>
+        <w:t xml:space="preserve">) methods being much cleaner and easier to read. </w:t>
+      </w:r>
+      <w:r>
+        <w:t>However,</w:t>
+      </w:r>
+      <w:r>
+        <w:t xml:space="preserve"> it also </w:t>
+      </w:r>
+      <w:proofErr w:type="gramStart"/>
+      <w:r>
+        <w:t>lead</w:t>
+      </w:r>
+      <w:proofErr w:type="gramEnd"/>
+      <w:r>
+        <w:t xml:space="preserve"> to a large amount of code duplication enabling further </w:t>
+      </w:r>
+      <w:proofErr w:type="spellStart"/>
+      <w:r>
+        <w:t>refactorings</w:t>
+      </w:r>
+      <w:proofErr w:type="spellEnd"/>
+      <w:r>
+        <w:t xml:space="preserve"> such as the pull up method.</w:t>
+      </w:r>
+    </w:p>
+    <w:p/>
+    <w:p>
+      <w:r>
+        <w:t>Refactoring 3</w:t>
+      </w:r>
+    </w:p>
+    <w:p>
+      <w:r>
+        <w:t xml:space="preserve">This refactoring changed new code added as a result of Refactoring 2. </w:t>
+      </w:r>
+    </w:p>
+    <w:p>
+      <w:proofErr w:type="gramStart"/>
+      <w:r>
+        <w:t>Previous to</w:t>
+      </w:r>
+      <w:proofErr w:type="gramEnd"/>
+      <w:r>
+        <w:t xml:space="preserve"> the refactoring there were many classes implementing the same methods resulting in the code duplication code smell.</w:t>
+      </w:r>
+    </w:p>
+    <w:p>
+      <w:r>
+        <w:t>I applied the Pull Up Method, by creating a new method in the superclass, copying the body of a method to it, adjusting for any fields that were only visible in the subclass</w:t>
+      </w:r>
+      <w:r>
+        <w:t>, compiling and testing until only the superclass method remained.</w:t>
+      </w:r>
+    </w:p>
+    <w:p>
+      <w:r>
+        <w:t xml:space="preserve">The </w:t>
+      </w:r>
+      <w:proofErr w:type="spellStart"/>
+      <w:proofErr w:type="gramStart"/>
+      <w:r>
+        <w:t>isVertical</w:t>
+      </w:r>
+      <w:proofErr w:type="spellEnd"/>
+      <w:r>
+        <w:t>(</w:t>
+      </w:r>
+      <w:proofErr w:type="gramEnd"/>
+      <w:r>
+        <w:t xml:space="preserve">), </w:t>
+      </w:r>
+      <w:proofErr w:type="spellStart"/>
+      <w:r>
+        <w:t>isHorizontal</w:t>
+      </w:r>
+      <w:proofErr w:type="spellEnd"/>
+      <w:r>
+        <w:t xml:space="preserve">(), </w:t>
+      </w:r>
+      <w:proofErr w:type="spellStart"/>
+      <w:r>
+        <w:t>isDiagonal</w:t>
+      </w:r>
+      <w:proofErr w:type="spellEnd"/>
+      <w:r>
+        <w:t xml:space="preserve">(), </w:t>
+      </w:r>
+      <w:proofErr w:type="spellStart"/>
+      <w:r>
+        <w:t>canTakeDestination</w:t>
+      </w:r>
+      <w:proofErr w:type="spellEnd"/>
+      <w:r>
+        <w:t>() implemented in the abstract piece class resulted in the refactoring.</w:t>
+      </w:r>
+    </w:p>
+    <w:p>
+      <w:r>
+        <w:t>The methods pulled up are tested in the same way they were tested in the previous refactoring.</w:t>
+      </w:r>
+    </w:p>
+    <w:p>
+      <w:r>
+        <w:t>After the refactoring there is less lazy repetitive code, if the method needs to be changed now it is in a single place rather than having to search for all duplicates of the same method.</w:t>
+      </w:r>
+    </w:p>
+    <w:p/>
+    <w:p>
       <w:bookmarkStart w:id="0" w:name="_GoBack"/>
       <w:bookmarkEnd w:id="0"/>
-      <w:r>
-        <w:t>.</w:t>
-      </w:r>
-    </w:p>
+    </w:p>
+    <w:p/>
     <w:p/>
     <w:p/>
     <w:p/>

</xml_diff>

<commit_message>
Moved isForward() method from Piece class to Pawn class as only the Pawn class uses it.
</commit_message>
<xml_diff>
--- a/CPSC 501 ASSIGNMENT 1 REPORT.docx
+++ b/CPSC 501 ASSIGNMENT 1 REPORT.docx
@@ -596,9 +596,122 @@
     </w:p>
     <w:p/>
     <w:p>
+      <w:r>
+        <w:t>Refactoring 4</w:t>
+      </w:r>
+    </w:p>
+    <w:p>
+      <w:r>
+        <w:t xml:space="preserve">This refactoring removed the code of the </w:t>
+      </w:r>
+      <w:proofErr w:type="spellStart"/>
+      <w:proofErr w:type="gramStart"/>
+      <w:r>
+        <w:t>isForward</w:t>
+      </w:r>
+      <w:proofErr w:type="spellEnd"/>
+      <w:r>
+        <w:t>(</w:t>
+      </w:r>
+      <w:proofErr w:type="gramEnd"/>
+      <w:r>
+        <w:t xml:space="preserve">) method implemented in </w:t>
+      </w:r>
+      <w:r>
+        <w:t>Piece.java</w:t>
+      </w:r>
+      <w:r>
+        <w:t xml:space="preserve">. </w:t>
+      </w:r>
+    </w:p>
+    <w:p>
+      <w:r>
+        <w:t xml:space="preserve">The Refused Bequest code smell was detected as </w:t>
+      </w:r>
+      <w:proofErr w:type="gramStart"/>
+      <w:r>
+        <w:t>previous to</w:t>
+      </w:r>
+      <w:proofErr w:type="gramEnd"/>
+      <w:r>
+        <w:t xml:space="preserve"> the refactoring only a single subclass was using the method implemented in the superclass.</w:t>
+      </w:r>
+    </w:p>
+    <w:p>
+      <w:r>
+        <w:t>The push down refactoring was used</w:t>
+      </w:r>
+      <w:r>
+        <w:t xml:space="preserve"> for this refactoring. I declared the new method in all subclasses and then copied the body over. After this I removed the method from the superclass, compiled and tested. Then I removed the method from each subclass that did not need </w:t>
+      </w:r>
+      <w:proofErr w:type="gramStart"/>
+      <w:r>
+        <w:t>it, and</w:t>
+      </w:r>
+      <w:proofErr w:type="gramEnd"/>
+      <w:r>
+        <w:t xml:space="preserve"> compiled and tested again.</w:t>
+      </w:r>
+    </w:p>
+    <w:p>
+      <w:r>
+        <w:t xml:space="preserve">As a result of this refactoring the </w:t>
+      </w:r>
+      <w:proofErr w:type="spellStart"/>
+      <w:proofErr w:type="gramStart"/>
+      <w:r>
+        <w:t>isForward</w:t>
+      </w:r>
+      <w:proofErr w:type="spellEnd"/>
+      <w:r>
+        <w:t>(</w:t>
+      </w:r>
+      <w:proofErr w:type="gramEnd"/>
+      <w:r>
+        <w:t>) method was added to Pawn.java.</w:t>
+      </w:r>
+    </w:p>
+    <w:p>
+      <w:r>
+        <w:t xml:space="preserve">The code was tested by running JUnit test cases on </w:t>
+      </w:r>
+      <w:proofErr w:type="spellStart"/>
+      <w:proofErr w:type="gramStart"/>
+      <w:r>
+        <w:t>canMove</w:t>
+      </w:r>
+      <w:proofErr w:type="spellEnd"/>
+      <w:r>
+        <w:t>(</w:t>
+      </w:r>
+      <w:proofErr w:type="gramEnd"/>
+      <w:r>
+        <w:t>) method of Pawn</w:t>
+      </w:r>
+      <w:r>
+        <w:t xml:space="preserve">.java which then in turn invokes </w:t>
+      </w:r>
+      <w:proofErr w:type="spellStart"/>
+      <w:r>
+        <w:t>isForward</w:t>
+      </w:r>
+      <w:proofErr w:type="spellEnd"/>
+      <w:r>
+        <w:t>().</w:t>
+      </w:r>
+    </w:p>
+    <w:p>
+      <w:r>
+        <w:t>The result of this refactoring is improved class coherence. The method is now located where one would expect to see it.</w:t>
+      </w:r>
       <w:bookmarkStart w:id="0" w:name="_GoBack"/>
       <w:bookmarkEnd w:id="0"/>
     </w:p>
+    <w:p/>
+    <w:p/>
+    <w:p/>
+    <w:p/>
+    <w:p/>
     <w:p/>
     <w:p/>
     <w:p/>

</xml_diff>

<commit_message>
Made constants in Piece.java protected and removed duplicates in its subclasses.
</commit_message>
<xml_diff>
--- a/CPSC 501 ASSIGNMENT 1 REPORT.docx
+++ b/CPSC 501 ASSIGNMENT 1 REPORT.docx
@@ -55,17 +55,12 @@
         <w:t xml:space="preserve">The method was not working properly as detected by: </w:t>
       </w:r>
       <w:proofErr w:type="spellStart"/>
-      <w:proofErr w:type="gramStart"/>
       <w:r>
         <w:t>testBishopCanMoveDiagonalMoveUpRightPathNotClear</w:t>
       </w:r>
       <w:proofErr w:type="spellEnd"/>
       <w:r>
-        <w:t>(</w:t>
-      </w:r>
-      <w:proofErr w:type="gramEnd"/>
-      <w:r>
-        <w:t xml:space="preserve">) and </w:t>
+        <w:t xml:space="preserve">() and </w:t>
       </w:r>
       <w:proofErr w:type="spellStart"/>
       <w:r>
@@ -109,17 +104,12 @@
         <w:t>the already prepared “…</w:t>
       </w:r>
       <w:proofErr w:type="spellStart"/>
-      <w:proofErr w:type="gramStart"/>
       <w:r>
         <w:t>PathNotClear</w:t>
       </w:r>
       <w:proofErr w:type="spellEnd"/>
       <w:r>
-        <w:t>(</w:t>
-      </w:r>
-      <w:proofErr w:type="gramEnd"/>
-      <w:r>
-        <w:t>)” JUnit test cases for all Piece subclasses that are able to move multiple squares</w:t>
+        <w:t>()” JUnit test cases for all Piece subclasses that are able to move multiple squares</w:t>
       </w:r>
       <w:r>
         <w:t xml:space="preserve"> and cannot skip over pieces</w:t>
@@ -133,17 +123,12 @@
         <w:t>The result of the refactoring is the “</w:t>
       </w:r>
       <w:proofErr w:type="spellStart"/>
-      <w:proofErr w:type="gramStart"/>
       <w:r>
         <w:t>isPathClearMethod</w:t>
       </w:r>
       <w:proofErr w:type="spellEnd"/>
       <w:r>
-        <w:t>(</w:t>
-      </w:r>
-      <w:proofErr w:type="gramEnd"/>
-      <w:r>
-        <w:t xml:space="preserve">)” in the abstract Piece class. </w:t>
+        <w:t xml:space="preserve">()” in the abstract Piece class. </w:t>
       </w:r>
     </w:p>
     <w:p>
@@ -151,17 +136,12 @@
         <w:t>Because the “</w:t>
       </w:r>
       <w:proofErr w:type="spellStart"/>
-      <w:proofErr w:type="gramStart"/>
       <w:r>
         <w:t>isPathClearMethod</w:t>
       </w:r>
       <w:proofErr w:type="spellEnd"/>
       <w:r>
-        <w:t>(</w:t>
-      </w:r>
-      <w:proofErr w:type="gramEnd"/>
-      <w:r>
-        <w:t>)” is protected</w:t>
+        <w:t>()” is protected</w:t>
       </w:r>
       <w:r>
         <w:t>,</w:t>
@@ -181,17 +161,12 @@
         <w:t xml:space="preserve">() method of the Piece subclasses that can move multiple pieces in a direction, without being able to skip over other pieces. For each direction one of these pieces can move, a Board object would be initialized with a different piece placed in the way of movement. The </w:t>
       </w:r>
       <w:proofErr w:type="spellStart"/>
-      <w:proofErr w:type="gramStart"/>
       <w:r>
         <w:t>canMove</w:t>
       </w:r>
       <w:proofErr w:type="spellEnd"/>
       <w:r>
-        <w:t>(</w:t>
-      </w:r>
-      <w:proofErr w:type="gramEnd"/>
-      <w:r>
-        <w:t xml:space="preserve">) method of these pieces will then call </w:t>
+        <w:t xml:space="preserve">() method of these pieces will then call </w:t>
       </w:r>
       <w:proofErr w:type="spellStart"/>
       <w:r>
@@ -224,17 +199,12 @@
         <w:t xml:space="preserve">This refactoring changed the code of the </w:t>
       </w:r>
       <w:proofErr w:type="spellStart"/>
-      <w:proofErr w:type="gramStart"/>
       <w:r>
         <w:t>canMove</w:t>
       </w:r>
       <w:proofErr w:type="spellEnd"/>
       <w:r>
-        <w:t>(</w:t>
-      </w:r>
-      <w:proofErr w:type="gramEnd"/>
-      <w:r>
-        <w:t xml:space="preserve">) method. This method is </w:t>
+        <w:t xml:space="preserve">() method. This method is </w:t>
       </w:r>
       <w:r>
         <w:t>an</w:t>
@@ -265,17 +235,12 @@
         <w:t xml:space="preserve">Decompose Conditional refactoring via Extract Method, the newly created methods are then called instead in </w:t>
       </w:r>
       <w:proofErr w:type="spellStart"/>
-      <w:proofErr w:type="gramStart"/>
       <w:r>
         <w:t>canMove</w:t>
       </w:r>
       <w:proofErr w:type="spellEnd"/>
       <w:r>
-        <w:t>(</w:t>
-      </w:r>
-      <w:proofErr w:type="gramEnd"/>
-      <w:r>
-        <w:t>).</w:t>
+        <w:t>().</w:t>
       </w:r>
     </w:p>
     <w:p>
@@ -456,17 +421,12 @@
         <w:t xml:space="preserve"> tests on the </w:t>
       </w:r>
       <w:proofErr w:type="spellStart"/>
-      <w:proofErr w:type="gramStart"/>
       <w:r>
         <w:t>canMove</w:t>
       </w:r>
       <w:proofErr w:type="spellEnd"/>
       <w:r>
-        <w:t>(</w:t>
-      </w:r>
-      <w:proofErr w:type="gramEnd"/>
-      <w:r>
-        <w:t>) method of each respective class</w:t>
+        <w:t>() method of each respective class</w:t>
       </w:r>
       <w:r>
         <w:t xml:space="preserve">. </w:t>
@@ -478,17 +438,12 @@
         <w:t xml:space="preserve">The refactoring resulted in the </w:t>
       </w:r>
       <w:proofErr w:type="spellStart"/>
-      <w:proofErr w:type="gramStart"/>
       <w:r>
         <w:t>canMove</w:t>
       </w:r>
       <w:proofErr w:type="spellEnd"/>
       <w:r>
-        <w:t>(</w:t>
-      </w:r>
-      <w:proofErr w:type="gramEnd"/>
-      <w:r>
-        <w:t xml:space="preserve">) methods being much cleaner and easier to read. </w:t>
+        <w:t xml:space="preserve">() methods being much cleaner and easier to read. </w:t>
       </w:r>
       <w:r>
         <w:t>However,</w:t>
@@ -496,216 +451,227 @@
       <w:r>
         <w:t xml:space="preserve"> it also </w:t>
       </w:r>
-      <w:proofErr w:type="gramStart"/>
-      <w:r>
-        <w:t>lead</w:t>
-      </w:r>
-      <w:proofErr w:type="gramEnd"/>
-      <w:r>
-        <w:t xml:space="preserve"> to a large amount of code duplication enabling further </w:t>
-      </w:r>
-      <w:proofErr w:type="spellStart"/>
-      <w:r>
-        <w:t>refactorings</w:t>
-      </w:r>
-      <w:proofErr w:type="spellEnd"/>
-      <w:r>
-        <w:t xml:space="preserve"> such as the pull up method.</w:t>
-      </w:r>
-    </w:p>
-    <w:p/>
-    <w:p>
-      <w:r>
-        <w:t>Refactoring 3</w:t>
-      </w:r>
-    </w:p>
-    <w:p>
-      <w:r>
-        <w:t xml:space="preserve">This refactoring changed new code added as a result of Refactoring 2. </w:t>
-      </w:r>
-    </w:p>
-    <w:p>
-      <w:proofErr w:type="gramStart"/>
-      <w:r>
-        <w:t>Previous to</w:t>
-      </w:r>
-      <w:proofErr w:type="gramEnd"/>
-      <w:r>
-        <w:t xml:space="preserve"> the refactoring there were many classes implementing the same methods resulting in the code duplication code smell.</w:t>
-      </w:r>
-    </w:p>
-    <w:p>
-      <w:r>
-        <w:t>I applied the Pull Up Method, by creating a new method in the superclass, copying the body of a method to it, adjusting for any fields that were only visible in the subclass</w:t>
-      </w:r>
-      <w:r>
-        <w:t>, compiling and testing until only the superclass method remained.</w:t>
-      </w:r>
-    </w:p>
-    <w:p>
-      <w:r>
-        <w:t xml:space="preserve">The </w:t>
-      </w:r>
-      <w:proofErr w:type="spellStart"/>
-      <w:proofErr w:type="gramStart"/>
-      <w:r>
-        <w:t>isVertical</w:t>
-      </w:r>
-      <w:proofErr w:type="spellEnd"/>
-      <w:r>
-        <w:t>(</w:t>
-      </w:r>
-      <w:proofErr w:type="gramEnd"/>
-      <w:r>
-        <w:t xml:space="preserve">), </w:t>
-      </w:r>
-      <w:proofErr w:type="spellStart"/>
-      <w:r>
-        <w:t>isHorizontal</w:t>
-      </w:r>
-      <w:proofErr w:type="spellEnd"/>
-      <w:r>
-        <w:t xml:space="preserve">(), </w:t>
-      </w:r>
-      <w:proofErr w:type="spellStart"/>
-      <w:r>
-        <w:t>isDiagonal</w:t>
-      </w:r>
-      <w:proofErr w:type="spellEnd"/>
-      <w:r>
-        <w:t xml:space="preserve">(), </w:t>
-      </w:r>
-      <w:proofErr w:type="spellStart"/>
-      <w:r>
-        <w:t>canTakeDestination</w:t>
-      </w:r>
-      <w:proofErr w:type="spellEnd"/>
-      <w:r>
-        <w:t>() implemented in the abstract piece class resulted in the refactoring.</w:t>
-      </w:r>
-    </w:p>
-    <w:p>
-      <w:r>
-        <w:t>The methods pulled up are tested in the same way they were tested in the previous refactoring.</w:t>
-      </w:r>
-    </w:p>
-    <w:p>
-      <w:r>
-        <w:t>After the refactoring there is less lazy repetitive code, if the method needs to be changed now it is in a single place rather than having to search for all duplicates of the same method.</w:t>
-      </w:r>
-    </w:p>
-    <w:p/>
-    <w:p>
-      <w:r>
-        <w:t>Refactoring 4</w:t>
-      </w:r>
-    </w:p>
-    <w:p>
-      <w:r>
-        <w:t xml:space="preserve">This refactoring removed the code of the </w:t>
-      </w:r>
-      <w:proofErr w:type="spellStart"/>
-      <w:proofErr w:type="gramStart"/>
-      <w:r>
-        <w:t>isForward</w:t>
-      </w:r>
-      <w:proofErr w:type="spellEnd"/>
-      <w:r>
-        <w:t>(</w:t>
-      </w:r>
-      <w:proofErr w:type="gramEnd"/>
-      <w:r>
-        <w:t xml:space="preserve">) method implemented in </w:t>
-      </w:r>
-      <w:r>
-        <w:t>Piece.java</w:t>
-      </w:r>
-      <w:r>
-        <w:t xml:space="preserve">. </w:t>
-      </w:r>
-    </w:p>
-    <w:p>
-      <w:r>
-        <w:t xml:space="preserve">The Refused Bequest code smell was detected as </w:t>
-      </w:r>
-      <w:proofErr w:type="gramStart"/>
-      <w:r>
-        <w:t>previous to</w:t>
-      </w:r>
-      <w:proofErr w:type="gramEnd"/>
-      <w:r>
-        <w:t xml:space="preserve"> the refactoring only a single subclass was using the method implemented in the superclass.</w:t>
-      </w:r>
-    </w:p>
-    <w:p>
-      <w:r>
-        <w:t>The push down refactoring was used</w:t>
-      </w:r>
-      <w:r>
-        <w:t xml:space="preserve"> for this refactoring. I declared the new method in all subclasses and then copied the body over. After this I removed the method from the superclass, compiled and tested. Then I removed the method from each subclass that did not need </w:t>
-      </w:r>
-      <w:proofErr w:type="gramStart"/>
-      <w:r>
-        <w:t>it, and</w:t>
-      </w:r>
-      <w:proofErr w:type="gramEnd"/>
-      <w:r>
-        <w:t xml:space="preserve"> compiled and tested again.</w:t>
-      </w:r>
-    </w:p>
-    <w:p>
-      <w:r>
-        <w:t xml:space="preserve">As a result of this refactoring the </w:t>
-      </w:r>
-      <w:proofErr w:type="spellStart"/>
-      <w:proofErr w:type="gramStart"/>
-      <w:r>
-        <w:t>isForward</w:t>
-      </w:r>
-      <w:proofErr w:type="spellEnd"/>
-      <w:r>
-        <w:t>(</w:t>
-      </w:r>
-      <w:proofErr w:type="gramEnd"/>
-      <w:r>
-        <w:t>) method was added to Pawn.java.</w:t>
-      </w:r>
-    </w:p>
-    <w:p>
-      <w:r>
-        <w:t xml:space="preserve">The code was tested by running JUnit test cases on </w:t>
-      </w:r>
-      <w:proofErr w:type="spellStart"/>
-      <w:proofErr w:type="gramStart"/>
-      <w:r>
-        <w:t>canMove</w:t>
-      </w:r>
-      <w:proofErr w:type="spellEnd"/>
-      <w:r>
-        <w:t>(</w:t>
-      </w:r>
-      <w:proofErr w:type="gramEnd"/>
-      <w:r>
-        <w:t>) method of Pawn</w:t>
-      </w:r>
-      <w:r>
-        <w:t xml:space="preserve">.java which then in turn invokes </w:t>
-      </w:r>
-      <w:proofErr w:type="spellStart"/>
-      <w:r>
-        <w:t>isForward</w:t>
-      </w:r>
-      <w:proofErr w:type="spellEnd"/>
-      <w:r>
-        <w:t>().</w:t>
-      </w:r>
-    </w:p>
-    <w:p>
-      <w:r>
-        <w:t>The result of this refactoring is improved class coherence. The method is now located where one would expect to see it.</w:t>
+      <w:r>
+        <w:t>led</w:t>
+      </w:r>
+      <w:r>
+        <w:t xml:space="preserve"> </w:t>
       </w:r>
       <w:bookmarkStart w:id="0" w:name="_GoBack"/>
       <w:bookmarkEnd w:id="0"/>
+      <w:r>
+        <w:t xml:space="preserve">to a large amount of code duplication enabling further </w:t>
+      </w:r>
+      <w:proofErr w:type="spellStart"/>
+      <w:r>
+        <w:t>refactorings</w:t>
+      </w:r>
+      <w:proofErr w:type="spellEnd"/>
+      <w:r>
+        <w:t xml:space="preserve"> such as the pull up method.</w:t>
+      </w:r>
+    </w:p>
+    <w:p/>
+    <w:p>
+      <w:r>
+        <w:t>Refactoring 3</w:t>
+      </w:r>
+    </w:p>
+    <w:p>
+      <w:r>
+        <w:t xml:space="preserve">This refactoring changed new code added as a result of Refactoring 2. </w:t>
+      </w:r>
+    </w:p>
+    <w:p>
+      <w:r>
+        <w:t>Previous to the refactoring there were many classes implementing the same methods resulting in the code duplication code smell.</w:t>
+      </w:r>
+    </w:p>
+    <w:p>
+      <w:r>
+        <w:t>I applied the Pull Up Method, by creating a new method in the superclass, copying the body of a method to it, adjusting for any fields that were only visible in the subclass</w:t>
+      </w:r>
+      <w:r>
+        <w:t>, compiling and testing until only the superclass method remained.</w:t>
+      </w:r>
+    </w:p>
+    <w:p>
+      <w:r>
+        <w:t xml:space="preserve">The </w:t>
+      </w:r>
+      <w:proofErr w:type="spellStart"/>
+      <w:r>
+        <w:t>isVertical</w:t>
+      </w:r>
+      <w:proofErr w:type="spellEnd"/>
+      <w:r>
+        <w:t xml:space="preserve">(), </w:t>
+      </w:r>
+      <w:proofErr w:type="spellStart"/>
+      <w:r>
+        <w:t>isHorizontal</w:t>
+      </w:r>
+      <w:proofErr w:type="spellEnd"/>
+      <w:r>
+        <w:t xml:space="preserve">(), </w:t>
+      </w:r>
+      <w:proofErr w:type="spellStart"/>
+      <w:r>
+        <w:t>isDiagonal</w:t>
+      </w:r>
+      <w:proofErr w:type="spellEnd"/>
+      <w:r>
+        <w:t xml:space="preserve">(), </w:t>
+      </w:r>
+      <w:proofErr w:type="spellStart"/>
+      <w:r>
+        <w:t>canTakeDestination</w:t>
+      </w:r>
+      <w:proofErr w:type="spellEnd"/>
+      <w:r>
+        <w:t>() implemented in the abstract piece class resulted in the refactoring.</w:t>
+      </w:r>
+    </w:p>
+    <w:p>
+      <w:r>
+        <w:t>The methods pulled up are tested in the same way they were tested in the previous refactoring.</w:t>
+      </w:r>
+    </w:p>
+    <w:p>
+      <w:r>
+        <w:t>After the refactoring there is less lazy repetitive code, if the method needs to be changed now it is in a single place rather than having to search for all duplicates of the same method.</w:t>
+      </w:r>
+    </w:p>
+    <w:p/>
+    <w:p>
+      <w:r>
+        <w:t>Refactoring 4</w:t>
+      </w:r>
+    </w:p>
+    <w:p>
+      <w:r>
+        <w:t xml:space="preserve">This refactoring removed the code of the </w:t>
+      </w:r>
+      <w:proofErr w:type="spellStart"/>
+      <w:r>
+        <w:t>isForward</w:t>
+      </w:r>
+      <w:proofErr w:type="spellEnd"/>
+      <w:r>
+        <w:t xml:space="preserve">() method implemented in </w:t>
+      </w:r>
+      <w:r>
+        <w:t>Piece.java</w:t>
+      </w:r>
+      <w:r>
+        <w:t xml:space="preserve">. </w:t>
+      </w:r>
+    </w:p>
+    <w:p>
+      <w:r>
+        <w:t>The Refused Bequest code smell was detected as previous to the refactoring only a single subclass was using the method implemented in the superclass.</w:t>
+      </w:r>
+    </w:p>
+    <w:p>
+      <w:r>
+        <w:t>The push down refactoring was used</w:t>
+      </w:r>
+      <w:r>
+        <w:t xml:space="preserve"> for this refactoring. I declared the new method in all subclasses and then copied the body over. After this I removed the method from the superclass, compiled and tested. Then I removed the method from each subclass that did not need it, and compiled and tested again.</w:t>
+      </w:r>
+    </w:p>
+    <w:p>
+      <w:r>
+        <w:t xml:space="preserve">As a result of this refactoring the </w:t>
+      </w:r>
+      <w:proofErr w:type="spellStart"/>
+      <w:r>
+        <w:t>isForward</w:t>
+      </w:r>
+      <w:proofErr w:type="spellEnd"/>
+      <w:r>
+        <w:t>() method was added to Pawn.java.</w:t>
+      </w:r>
+    </w:p>
+    <w:p>
+      <w:r>
+        <w:t xml:space="preserve">The code was tested by running JUnit test cases on </w:t>
+      </w:r>
+      <w:proofErr w:type="spellStart"/>
+      <w:r>
+        <w:t>canMove</w:t>
+      </w:r>
+      <w:proofErr w:type="spellEnd"/>
+      <w:r>
+        <w:t>() method of Pawn</w:t>
+      </w:r>
+      <w:r>
+        <w:t xml:space="preserve">.java which then in turn invokes </w:t>
+      </w:r>
+      <w:proofErr w:type="spellStart"/>
+      <w:r>
+        <w:t>isForward</w:t>
+      </w:r>
+      <w:proofErr w:type="spellEnd"/>
+      <w:r>
+        <w:t>().</w:t>
+      </w:r>
+    </w:p>
+    <w:p>
+      <w:r>
+        <w:t>The result of this refactoring is improved class coherence. The method is now located where one would expect to see it.</w:t>
+      </w:r>
+    </w:p>
+    <w:p/>
+    <w:p>
+      <w:r>
+        <w:t>Refactoring 5</w:t>
+      </w:r>
+    </w:p>
+    <w:p>
+      <w:r>
+        <w:t xml:space="preserve">Constants are removed from </w:t>
+      </w:r>
+      <w:proofErr w:type="spellStart"/>
+      <w:r>
+        <w:t>Piece.java’s</w:t>
+      </w:r>
+      <w:proofErr w:type="spellEnd"/>
+      <w:r>
+        <w:t xml:space="preserve"> subclasses.</w:t>
+      </w:r>
+    </w:p>
+    <w:p>
+      <w:r>
+        <w:t>Each class was using the same constants, creating a code duplication smell.</w:t>
+      </w:r>
+    </w:p>
+    <w:p>
+      <w:r>
+        <w:lastRenderedPageBreak/>
+        <w:t xml:space="preserve">I used the </w:t>
+      </w:r>
+      <w:r>
+        <w:t>Pull Up Field refactoring, making the constants in the Piece class protected instead of private, and removing them in its subclasses.</w:t>
+      </w:r>
+    </w:p>
+    <w:p>
+      <w:r>
+        <w:t>As a result of the refactoring the constants in Piece.java are changed from being private to being protected.</w:t>
+      </w:r>
+    </w:p>
+    <w:p>
+      <w:r>
+        <w:t>The code was tested by running the same JUnit tests to see if any functionality had changed.</w:t>
+      </w:r>
+    </w:p>
+    <w:p>
+      <w:r>
+        <w:t xml:space="preserve">There is less code duplication </w:t>
+      </w:r>
+      <w:r>
+        <w:t xml:space="preserve">resulting in any changes to the constants being easier to implement as there they do not need to be changed across multiple classes. </w:t>
+      </w:r>
     </w:p>
     <w:p/>
     <w:p/>

</xml_diff>

<commit_message>
Updated report with segments of refactored code.
</commit_message>
<xml_diff>
--- a/CPSC 501 ASSIGNMENT 1 REPORT.docx
+++ b/CPSC 501 ASSIGNMENT 1 REPORT.docx
@@ -24,6 +24,137 @@
     </w:p>
     <w:p>
       <w:r>
+        <w:rPr>
+          <w:noProof/>
+        </w:rPr>
+        <w:drawing>
+          <wp:anchor distT="0" distB="0" distL="114300" distR="114300" simplePos="0" relativeHeight="251664384" behindDoc="0" locked="0" layoutInCell="1" allowOverlap="1" wp14:anchorId="2E119D5E" wp14:editId="751F1F3C">
+            <wp:simplePos x="0" y="0"/>
+            <wp:positionH relativeFrom="margin">
+              <wp:posOffset>1333500</wp:posOffset>
+            </wp:positionH>
+            <wp:positionV relativeFrom="paragraph">
+              <wp:posOffset>4279900</wp:posOffset>
+            </wp:positionV>
+            <wp:extent cx="3829050" cy="2694940"/>
+            <wp:effectExtent l="0" t="0" r="0" b="0"/>
+            <wp:wrapTopAndBottom/>
+            <wp:docPr id="13" name="Picture 13"/>
+            <wp:cNvGraphicFramePr>
+              <a:graphicFrameLocks xmlns:a="http://schemas.openxmlformats.org/drawingml/2006/main" noChangeAspect="1"/>
+            </wp:cNvGraphicFramePr>
+            <a:graphic xmlns:a="http://schemas.openxmlformats.org/drawingml/2006/main">
+              <a:graphicData uri="http://schemas.openxmlformats.org/drawingml/2006/picture">
+                <pic:pic xmlns:pic="http://schemas.openxmlformats.org/drawingml/2006/picture">
+                  <pic:nvPicPr>
+                    <pic:cNvPr id="0" name="Picture 13"/>
+                    <pic:cNvPicPr>
+                      <a:picLocks noChangeAspect="1" noChangeArrowheads="1"/>
+                    </pic:cNvPicPr>
+                  </pic:nvPicPr>
+                  <pic:blipFill>
+                    <a:blip r:embed="rId4">
+                      <a:extLst>
+                        <a:ext uri="{28A0092B-C50C-407E-A947-70E740481C1C}">
+                          <a14:useLocalDpi xmlns:a14="http://schemas.microsoft.com/office/drawing/2010/main" val="0"/>
+                        </a:ext>
+                      </a:extLst>
+                    </a:blip>
+                    <a:srcRect/>
+                    <a:stretch>
+                      <a:fillRect/>
+                    </a:stretch>
+                  </pic:blipFill>
+                  <pic:spPr bwMode="auto">
+                    <a:xfrm>
+                      <a:off x="0" y="0"/>
+                      <a:ext cx="3829050" cy="2694940"/>
+                    </a:xfrm>
+                    <a:prstGeom prst="rect">
+                      <a:avLst/>
+                    </a:prstGeom>
+                    <a:noFill/>
+                    <a:ln>
+                      <a:noFill/>
+                    </a:ln>
+                  </pic:spPr>
+                </pic:pic>
+              </a:graphicData>
+            </a:graphic>
+            <wp14:sizeRelH relativeFrom="margin">
+              <wp14:pctWidth>0</wp14:pctWidth>
+            </wp14:sizeRelH>
+          </wp:anchor>
+        </w:drawing>
+      </w:r>
+      <w:r>
+        <w:rPr>
+          <w:noProof/>
+        </w:rPr>
+        <w:drawing>
+          <wp:anchor distT="0" distB="0" distL="114300" distR="114300" simplePos="0" relativeHeight="251663360" behindDoc="0" locked="0" layoutInCell="1" allowOverlap="1" wp14:anchorId="5504DD95" wp14:editId="64A4F126">
+            <wp:simplePos x="0" y="0"/>
+            <wp:positionH relativeFrom="column">
+              <wp:posOffset>1200150</wp:posOffset>
+            </wp:positionH>
+            <wp:positionV relativeFrom="paragraph">
+              <wp:posOffset>466725</wp:posOffset>
+            </wp:positionV>
+            <wp:extent cx="3704590" cy="3835400"/>
+            <wp:effectExtent l="0" t="0" r="0" b="0"/>
+            <wp:wrapTopAndBottom/>
+            <wp:docPr id="11" name="Picture 11"/>
+            <wp:cNvGraphicFramePr>
+              <a:graphicFrameLocks xmlns:a="http://schemas.openxmlformats.org/drawingml/2006/main" noChangeAspect="1"/>
+            </wp:cNvGraphicFramePr>
+            <a:graphic xmlns:a="http://schemas.openxmlformats.org/drawingml/2006/main">
+              <a:graphicData uri="http://schemas.openxmlformats.org/drawingml/2006/picture">
+                <pic:pic xmlns:pic="http://schemas.openxmlformats.org/drawingml/2006/picture">
+                  <pic:nvPicPr>
+                    <pic:cNvPr id="0" name="Picture 11"/>
+                    <pic:cNvPicPr>
+                      <a:picLocks noChangeAspect="1" noChangeArrowheads="1"/>
+                    </pic:cNvPicPr>
+                  </pic:nvPicPr>
+                  <pic:blipFill>
+                    <a:blip r:embed="rId5">
+                      <a:extLst>
+                        <a:ext uri="{28A0092B-C50C-407E-A947-70E740481C1C}">
+                          <a14:useLocalDpi xmlns:a14="http://schemas.microsoft.com/office/drawing/2010/main" val="0"/>
+                        </a:ext>
+                      </a:extLst>
+                    </a:blip>
+                    <a:srcRect/>
+                    <a:stretch>
+                      <a:fillRect/>
+                    </a:stretch>
+                  </pic:blipFill>
+                  <pic:spPr bwMode="auto">
+                    <a:xfrm>
+                      <a:off x="0" y="0"/>
+                      <a:ext cx="3704590" cy="3835400"/>
+                    </a:xfrm>
+                    <a:prstGeom prst="rect">
+                      <a:avLst/>
+                    </a:prstGeom>
+                    <a:noFill/>
+                    <a:ln>
+                      <a:noFill/>
+                    </a:ln>
+                  </pic:spPr>
+                </pic:pic>
+              </a:graphicData>
+            </a:graphic>
+            <wp14:sizeRelH relativeFrom="margin">
+              <wp14:pctWidth>0</wp14:pctWidth>
+            </wp14:sizeRelH>
+            <wp14:sizeRelV relativeFrom="margin">
+              <wp14:pctHeight>0</wp14:pctHeight>
+            </wp14:sizeRelV>
+          </wp:anchor>
+        </w:drawing>
+      </w:r>
+      <w:r>
         <w:t>This refactoring changed the code of the protected “</w:t>
       </w:r>
       <w:proofErr w:type="spellStart"/>
@@ -50,20 +181,27 @@
         <w:t>ll its subclasses except for the King and Knight class.</w:t>
       </w:r>
     </w:p>
+    <w:p/>
     <w:p>
       <w:r>
         <w:t xml:space="preserve">The method was not working properly as detected by: </w:t>
       </w:r>
       <w:proofErr w:type="spellStart"/>
+      <w:proofErr w:type="gramStart"/>
       <w:r>
         <w:t>testBishopCanMoveDiagonalMoveUpRightPathNotClear</w:t>
       </w:r>
       <w:proofErr w:type="spellEnd"/>
       <w:r>
-        <w:t xml:space="preserve">() and </w:t>
-      </w:r>
-      <w:proofErr w:type="spellStart"/>
-      <w:r>
+        <w:t>(</w:t>
+      </w:r>
+      <w:proofErr w:type="gramEnd"/>
+      <w:r>
+        <w:t xml:space="preserve">) and </w:t>
+      </w:r>
+      <w:proofErr w:type="spellStart"/>
+      <w:r>
+        <w:lastRenderedPageBreak/>
         <w:t>testBishopCanMoveDiagonalMoveDownLeftPathNotClear</w:t>
       </w:r>
       <w:proofErr w:type="spellEnd"/>
@@ -104,12 +242,17 @@
         <w:t>the already prepared “…</w:t>
       </w:r>
       <w:proofErr w:type="spellStart"/>
+      <w:proofErr w:type="gramStart"/>
       <w:r>
         <w:t>PathNotClear</w:t>
       </w:r>
       <w:proofErr w:type="spellEnd"/>
       <w:r>
-        <w:t>()” JUnit test cases for all Piece subclasses that are able to move multiple squares</w:t>
+        <w:t>(</w:t>
+      </w:r>
+      <w:proofErr w:type="gramEnd"/>
+      <w:r>
+        <w:t>)” JUnit test cases for all Piece subclasses that are able to move multiple squares</w:t>
       </w:r>
       <w:r>
         <w:t xml:space="preserve"> and cannot skip over pieces</w:t>
@@ -119,29 +262,103 @@
       </w:r>
     </w:p>
     <w:p>
+      <w:bookmarkStart w:id="0" w:name="_GoBack"/>
+      <w:r>
+        <w:rPr>
+          <w:noProof/>
+        </w:rPr>
+        <w:drawing>
+          <wp:anchor distT="0" distB="0" distL="114300" distR="114300" simplePos="0" relativeHeight="251665408" behindDoc="0" locked="0" layoutInCell="1" allowOverlap="1" wp14:anchorId="3C771D41" wp14:editId="362673D8">
+            <wp:simplePos x="0" y="0"/>
+            <wp:positionH relativeFrom="margin">
+              <wp:align>center</wp:align>
+            </wp:positionH>
+            <wp:positionV relativeFrom="paragraph">
+              <wp:posOffset>308610</wp:posOffset>
+            </wp:positionV>
+            <wp:extent cx="4314825" cy="2544640"/>
+            <wp:effectExtent l="0" t="0" r="0" b="8255"/>
+            <wp:wrapTopAndBottom/>
+            <wp:docPr id="14" name="Picture 14"/>
+            <wp:cNvGraphicFramePr>
+              <a:graphicFrameLocks xmlns:a="http://schemas.openxmlformats.org/drawingml/2006/main" noChangeAspect="1"/>
+            </wp:cNvGraphicFramePr>
+            <a:graphic xmlns:a="http://schemas.openxmlformats.org/drawingml/2006/main">
+              <a:graphicData uri="http://schemas.openxmlformats.org/drawingml/2006/picture">
+                <pic:pic xmlns:pic="http://schemas.openxmlformats.org/drawingml/2006/picture">
+                  <pic:nvPicPr>
+                    <pic:cNvPr id="0" name="Picture 14"/>
+                    <pic:cNvPicPr>
+                      <a:picLocks noChangeAspect="1" noChangeArrowheads="1"/>
+                    </pic:cNvPicPr>
+                  </pic:nvPicPr>
+                  <pic:blipFill>
+                    <a:blip r:embed="rId6">
+                      <a:extLst>
+                        <a:ext uri="{28A0092B-C50C-407E-A947-70E740481C1C}">
+                          <a14:useLocalDpi xmlns:a14="http://schemas.microsoft.com/office/drawing/2010/main" val="0"/>
+                        </a:ext>
+                      </a:extLst>
+                    </a:blip>
+                    <a:srcRect/>
+                    <a:stretch>
+                      <a:fillRect/>
+                    </a:stretch>
+                  </pic:blipFill>
+                  <pic:spPr bwMode="auto">
+                    <a:xfrm>
+                      <a:off x="0" y="0"/>
+                      <a:ext cx="4314825" cy="2544640"/>
+                    </a:xfrm>
+                    <a:prstGeom prst="rect">
+                      <a:avLst/>
+                    </a:prstGeom>
+                    <a:noFill/>
+                    <a:ln>
+                      <a:noFill/>
+                    </a:ln>
+                  </pic:spPr>
+                </pic:pic>
+              </a:graphicData>
+            </a:graphic>
+          </wp:anchor>
+        </w:drawing>
+      </w:r>
+      <w:bookmarkEnd w:id="0"/>
       <w:r>
         <w:t>The result of the refactoring is the “</w:t>
       </w:r>
       <w:proofErr w:type="spellStart"/>
+      <w:proofErr w:type="gramStart"/>
       <w:r>
         <w:t>isPathClearMethod</w:t>
       </w:r>
       <w:proofErr w:type="spellEnd"/>
       <w:r>
-        <w:t xml:space="preserve">()” in the abstract Piece class. </w:t>
-      </w:r>
-    </w:p>
+        <w:t>(</w:t>
+      </w:r>
+      <w:proofErr w:type="gramEnd"/>
+      <w:r>
+        <w:t xml:space="preserve">)” in the abstract Piece class. </w:t>
+      </w:r>
+    </w:p>
+    <w:p/>
     <w:p>
       <w:r>
         <w:t>Because the “</w:t>
       </w:r>
       <w:proofErr w:type="spellStart"/>
+      <w:proofErr w:type="gramStart"/>
       <w:r>
         <w:t>isPathClearMethod</w:t>
       </w:r>
       <w:proofErr w:type="spellEnd"/>
       <w:r>
-        <w:t>()” is protected</w:t>
+        <w:t>(</w:t>
+      </w:r>
+      <w:proofErr w:type="gramEnd"/>
+      <w:r>
+        <w:t>)” is protected</w:t>
       </w:r>
       <w:r>
         <w:t>,</w:t>
@@ -161,12 +378,17 @@
         <w:t xml:space="preserve">() method of the Piece subclasses that can move multiple pieces in a direction, without being able to skip over other pieces. For each direction one of these pieces can move, a Board object would be initialized with a different piece placed in the way of movement. The </w:t>
       </w:r>
       <w:proofErr w:type="spellStart"/>
+      <w:proofErr w:type="gramStart"/>
       <w:r>
         <w:t>canMove</w:t>
       </w:r>
       <w:proofErr w:type="spellEnd"/>
       <w:r>
-        <w:t xml:space="preserve">() method of these pieces will then call </w:t>
+        <w:t>(</w:t>
+      </w:r>
+      <w:proofErr w:type="gramEnd"/>
+      <w:r>
+        <w:t xml:space="preserve">) method of these pieces will then call </w:t>
       </w:r>
       <w:proofErr w:type="spellStart"/>
       <w:r>
@@ -196,23 +418,103 @@
     </w:p>
     <w:p>
       <w:r>
+        <w:rPr>
+          <w:noProof/>
+        </w:rPr>
+        <w:lastRenderedPageBreak/>
+        <w:drawing>
+          <wp:anchor distT="0" distB="0" distL="114300" distR="114300" simplePos="0" relativeHeight="251658240" behindDoc="0" locked="0" layoutInCell="1" allowOverlap="1" wp14:anchorId="3F32896E" wp14:editId="3235585A">
+            <wp:simplePos x="0" y="0"/>
+            <wp:positionH relativeFrom="margin">
+              <wp:posOffset>941070</wp:posOffset>
+            </wp:positionH>
+            <wp:positionV relativeFrom="paragraph">
+              <wp:posOffset>554990</wp:posOffset>
+            </wp:positionV>
+            <wp:extent cx="3662674" cy="2238375"/>
+            <wp:effectExtent l="0" t="0" r="0" b="0"/>
+            <wp:wrapTopAndBottom/>
+            <wp:docPr id="6" name="Picture 6"/>
+            <wp:cNvGraphicFramePr>
+              <a:graphicFrameLocks xmlns:a="http://schemas.openxmlformats.org/drawingml/2006/main" noChangeAspect="1"/>
+            </wp:cNvGraphicFramePr>
+            <a:graphic xmlns:a="http://schemas.openxmlformats.org/drawingml/2006/main">
+              <a:graphicData uri="http://schemas.openxmlformats.org/drawingml/2006/picture">
+                <pic:pic xmlns:pic="http://schemas.openxmlformats.org/drawingml/2006/picture">
+                  <pic:nvPicPr>
+                    <pic:cNvPr id="0" name="Picture 6"/>
+                    <pic:cNvPicPr>
+                      <a:picLocks noChangeAspect="1" noChangeArrowheads="1"/>
+                    </pic:cNvPicPr>
+                  </pic:nvPicPr>
+                  <pic:blipFill>
+                    <a:blip r:embed="rId7">
+                      <a:extLst>
+                        <a:ext uri="{28A0092B-C50C-407E-A947-70E740481C1C}">
+                          <a14:useLocalDpi xmlns:a14="http://schemas.microsoft.com/office/drawing/2010/main" val="0"/>
+                        </a:ext>
+                      </a:extLst>
+                    </a:blip>
+                    <a:srcRect/>
+                    <a:stretch>
+                      <a:fillRect/>
+                    </a:stretch>
+                  </pic:blipFill>
+                  <pic:spPr bwMode="auto">
+                    <a:xfrm>
+                      <a:off x="0" y="0"/>
+                      <a:ext cx="3662674" cy="2238375"/>
+                    </a:xfrm>
+                    <a:prstGeom prst="rect">
+                      <a:avLst/>
+                    </a:prstGeom>
+                    <a:noFill/>
+                    <a:ln>
+                      <a:noFill/>
+                    </a:ln>
+                  </pic:spPr>
+                </pic:pic>
+              </a:graphicData>
+            </a:graphic>
+            <wp14:sizeRelH relativeFrom="margin">
+              <wp14:pctWidth>0</wp14:pctWidth>
+            </wp14:sizeRelH>
+            <wp14:sizeRelV relativeFrom="margin">
+              <wp14:pctHeight>0</wp14:pctHeight>
+            </wp14:sizeRelV>
+          </wp:anchor>
+        </w:drawing>
+      </w:r>
+      <w:r>
         <w:t xml:space="preserve">This refactoring changed the code of the </w:t>
       </w:r>
       <w:proofErr w:type="spellStart"/>
+      <w:proofErr w:type="gramStart"/>
       <w:r>
         <w:t>canMove</w:t>
       </w:r>
       <w:proofErr w:type="spellEnd"/>
       <w:r>
-        <w:t xml:space="preserve">() method. This method is </w:t>
+        <w:t>(</w:t>
+      </w:r>
+      <w:proofErr w:type="gramEnd"/>
+      <w:r>
+        <w:t xml:space="preserve">) method. This method is </w:t>
       </w:r>
       <w:r>
         <w:t>an</w:t>
       </w:r>
       <w:r>
-        <w:t xml:space="preserve"> abstract method of the Piece.java class, it is implemented by all its subclasses. </w:t>
-      </w:r>
-    </w:p>
+        <w:t xml:space="preserve"> abstract method of the Piece.java class, it is implemented by all its subclasses</w:t>
+      </w:r>
+      <w:r>
+        <w:t xml:space="preserve">: </w:t>
+      </w:r>
+      <w:r>
+        <w:t>Bishop.java, King.java. Pawn.java, Rook.java, Knight.java, Queen.java.</w:t>
+      </w:r>
+    </w:p>
+    <w:p/>
     <w:p>
       <w:r>
         <w:t>The method previously had the</w:t>
@@ -235,396 +537,826 @@
         <w:t xml:space="preserve">Decompose Conditional refactoring via Extract Method, the newly created methods are then called instead in </w:t>
       </w:r>
       <w:proofErr w:type="spellStart"/>
+      <w:proofErr w:type="gramStart"/>
       <w:r>
         <w:t>canMove</w:t>
       </w:r>
       <w:proofErr w:type="spellEnd"/>
       <w:r>
+        <w:t>(</w:t>
+      </w:r>
+      <w:proofErr w:type="gramEnd"/>
+      <w:r>
+        <w:t>).</w:t>
+      </w:r>
+    </w:p>
+    <w:p>
+      <w:r>
+        <w:rPr>
+          <w:noProof/>
+        </w:rPr>
+        <w:drawing>
+          <wp:anchor distT="0" distB="0" distL="114300" distR="114300" simplePos="0" relativeHeight="251662336" behindDoc="0" locked="0" layoutInCell="1" allowOverlap="1" wp14:anchorId="638B7F5F" wp14:editId="68C0DD15">
+            <wp:simplePos x="0" y="0"/>
+            <wp:positionH relativeFrom="column">
+              <wp:posOffset>3211195</wp:posOffset>
+            </wp:positionH>
+            <wp:positionV relativeFrom="paragraph">
+              <wp:posOffset>3823335</wp:posOffset>
+            </wp:positionV>
+            <wp:extent cx="2954020" cy="2505075"/>
+            <wp:effectExtent l="0" t="0" r="0" b="9525"/>
+            <wp:wrapTopAndBottom/>
+            <wp:docPr id="10" name="Picture 10"/>
+            <wp:cNvGraphicFramePr>
+              <a:graphicFrameLocks xmlns:a="http://schemas.openxmlformats.org/drawingml/2006/main" noChangeAspect="1"/>
+            </wp:cNvGraphicFramePr>
+            <a:graphic xmlns:a="http://schemas.openxmlformats.org/drawingml/2006/main">
+              <a:graphicData uri="http://schemas.openxmlformats.org/drawingml/2006/picture">
+                <pic:pic xmlns:pic="http://schemas.openxmlformats.org/drawingml/2006/picture">
+                  <pic:nvPicPr>
+                    <pic:cNvPr id="0" name="Picture 10"/>
+                    <pic:cNvPicPr>
+                      <a:picLocks noChangeAspect="1" noChangeArrowheads="1"/>
+                    </pic:cNvPicPr>
+                  </pic:nvPicPr>
+                  <pic:blipFill>
+                    <a:blip r:embed="rId8">
+                      <a:extLst>
+                        <a:ext uri="{28A0092B-C50C-407E-A947-70E740481C1C}">
+                          <a14:useLocalDpi xmlns:a14="http://schemas.microsoft.com/office/drawing/2010/main" val="0"/>
+                        </a:ext>
+                      </a:extLst>
+                    </a:blip>
+                    <a:srcRect/>
+                    <a:stretch>
+                      <a:fillRect/>
+                    </a:stretch>
+                  </pic:blipFill>
+                  <pic:spPr bwMode="auto">
+                    <a:xfrm>
+                      <a:off x="0" y="0"/>
+                      <a:ext cx="2954020" cy="2505075"/>
+                    </a:xfrm>
+                    <a:prstGeom prst="rect">
+                      <a:avLst/>
+                    </a:prstGeom>
+                    <a:noFill/>
+                    <a:ln>
+                      <a:noFill/>
+                    </a:ln>
+                  </pic:spPr>
+                </pic:pic>
+              </a:graphicData>
+            </a:graphic>
+            <wp14:sizeRelH relativeFrom="margin">
+              <wp14:pctWidth>0</wp14:pctWidth>
+            </wp14:sizeRelH>
+            <wp14:sizeRelV relativeFrom="margin">
+              <wp14:pctHeight>0</wp14:pctHeight>
+            </wp14:sizeRelV>
+          </wp:anchor>
+        </w:drawing>
+      </w:r>
+      <w:r>
+        <w:rPr>
+          <w:noProof/>
+        </w:rPr>
+        <w:drawing>
+          <wp:anchor distT="0" distB="0" distL="114300" distR="114300" simplePos="0" relativeHeight="251661312" behindDoc="0" locked="0" layoutInCell="1" allowOverlap="1" wp14:anchorId="5F4455C9" wp14:editId="4747F910">
+            <wp:simplePos x="0" y="0"/>
+            <wp:positionH relativeFrom="column">
+              <wp:posOffset>-714375</wp:posOffset>
+            </wp:positionH>
+            <wp:positionV relativeFrom="paragraph">
+              <wp:posOffset>4566285</wp:posOffset>
+            </wp:positionV>
+            <wp:extent cx="3733800" cy="1969135"/>
+            <wp:effectExtent l="0" t="0" r="0" b="0"/>
+            <wp:wrapTopAndBottom/>
+            <wp:docPr id="9" name="Picture 9"/>
+            <wp:cNvGraphicFramePr>
+              <a:graphicFrameLocks xmlns:a="http://schemas.openxmlformats.org/drawingml/2006/main" noChangeAspect="1"/>
+            </wp:cNvGraphicFramePr>
+            <a:graphic xmlns:a="http://schemas.openxmlformats.org/drawingml/2006/main">
+              <a:graphicData uri="http://schemas.openxmlformats.org/drawingml/2006/picture">
+                <pic:pic xmlns:pic="http://schemas.openxmlformats.org/drawingml/2006/picture">
+                  <pic:nvPicPr>
+                    <pic:cNvPr id="0" name="Picture 9"/>
+                    <pic:cNvPicPr>
+                      <a:picLocks noChangeAspect="1" noChangeArrowheads="1"/>
+                    </pic:cNvPicPr>
+                  </pic:nvPicPr>
+                  <pic:blipFill>
+                    <a:blip r:embed="rId9" cstate="print">
+                      <a:extLst>
+                        <a:ext uri="{28A0092B-C50C-407E-A947-70E740481C1C}">
+                          <a14:useLocalDpi xmlns:a14="http://schemas.microsoft.com/office/drawing/2010/main" val="0"/>
+                        </a:ext>
+                      </a:extLst>
+                    </a:blip>
+                    <a:srcRect/>
+                    <a:stretch>
+                      <a:fillRect/>
+                    </a:stretch>
+                  </pic:blipFill>
+                  <pic:spPr bwMode="auto">
+                    <a:xfrm>
+                      <a:off x="0" y="0"/>
+                      <a:ext cx="3733800" cy="1969135"/>
+                    </a:xfrm>
+                    <a:prstGeom prst="rect">
+                      <a:avLst/>
+                    </a:prstGeom>
+                    <a:noFill/>
+                    <a:ln>
+                      <a:noFill/>
+                    </a:ln>
+                  </pic:spPr>
+                </pic:pic>
+              </a:graphicData>
+            </a:graphic>
+          </wp:anchor>
+        </w:drawing>
+      </w:r>
+      <w:r>
+        <w:rPr>
+          <w:noProof/>
+        </w:rPr>
+        <w:drawing>
+          <wp:anchor distT="0" distB="0" distL="114300" distR="114300" simplePos="0" relativeHeight="251660288" behindDoc="0" locked="0" layoutInCell="1" allowOverlap="1" wp14:anchorId="18787B8D" wp14:editId="1F9CB380">
+            <wp:simplePos x="0" y="0"/>
+            <wp:positionH relativeFrom="margin">
+              <wp:align>left</wp:align>
+            </wp:positionH>
+            <wp:positionV relativeFrom="paragraph">
+              <wp:posOffset>1022985</wp:posOffset>
+            </wp:positionV>
+            <wp:extent cx="2811145" cy="3396615"/>
+            <wp:effectExtent l="0" t="0" r="8255" b="0"/>
+            <wp:wrapTopAndBottom/>
+            <wp:docPr id="8" name="Picture 8"/>
+            <wp:cNvGraphicFramePr>
+              <a:graphicFrameLocks xmlns:a="http://schemas.openxmlformats.org/drawingml/2006/main" noChangeAspect="1"/>
+            </wp:cNvGraphicFramePr>
+            <a:graphic xmlns:a="http://schemas.openxmlformats.org/drawingml/2006/main">
+              <a:graphicData uri="http://schemas.openxmlformats.org/drawingml/2006/picture">
+                <pic:pic xmlns:pic="http://schemas.openxmlformats.org/drawingml/2006/picture">
+                  <pic:nvPicPr>
+                    <pic:cNvPr id="0" name="Picture 8"/>
+                    <pic:cNvPicPr>
+                      <a:picLocks noChangeAspect="1" noChangeArrowheads="1"/>
+                    </pic:cNvPicPr>
+                  </pic:nvPicPr>
+                  <pic:blipFill>
+                    <a:blip r:embed="rId10">
+                      <a:extLst>
+                        <a:ext uri="{28A0092B-C50C-407E-A947-70E740481C1C}">
+                          <a14:useLocalDpi xmlns:a14="http://schemas.microsoft.com/office/drawing/2010/main" val="0"/>
+                        </a:ext>
+                      </a:extLst>
+                    </a:blip>
+                    <a:srcRect/>
+                    <a:stretch>
+                      <a:fillRect/>
+                    </a:stretch>
+                  </pic:blipFill>
+                  <pic:spPr bwMode="auto">
+                    <a:xfrm>
+                      <a:off x="0" y="0"/>
+                      <a:ext cx="2811145" cy="3396615"/>
+                    </a:xfrm>
+                    <a:prstGeom prst="rect">
+                      <a:avLst/>
+                    </a:prstGeom>
+                    <a:noFill/>
+                    <a:ln>
+                      <a:noFill/>
+                    </a:ln>
+                  </pic:spPr>
+                </pic:pic>
+              </a:graphicData>
+            </a:graphic>
+            <wp14:sizeRelH relativeFrom="margin">
+              <wp14:pctWidth>0</wp14:pctWidth>
+            </wp14:sizeRelH>
+            <wp14:sizeRelV relativeFrom="margin">
+              <wp14:pctHeight>0</wp14:pctHeight>
+            </wp14:sizeRelV>
+          </wp:anchor>
+        </w:drawing>
+      </w:r>
+      <w:r>
+        <w:rPr>
+          <w:noProof/>
+        </w:rPr>
+        <w:drawing>
+          <wp:anchor distT="0" distB="0" distL="114300" distR="114300" simplePos="0" relativeHeight="251659264" behindDoc="0" locked="0" layoutInCell="1" allowOverlap="1" wp14:anchorId="48602447" wp14:editId="48C15CA9">
+            <wp:simplePos x="0" y="0"/>
+            <wp:positionH relativeFrom="margin">
+              <wp:align>right</wp:align>
+            </wp:positionH>
+            <wp:positionV relativeFrom="paragraph">
+              <wp:posOffset>1003935</wp:posOffset>
+            </wp:positionV>
+            <wp:extent cx="2724150" cy="2562225"/>
+            <wp:effectExtent l="0" t="0" r="0" b="9525"/>
+            <wp:wrapTopAndBottom/>
+            <wp:docPr id="7" name="Picture 7"/>
+            <wp:cNvGraphicFramePr>
+              <a:graphicFrameLocks xmlns:a="http://schemas.openxmlformats.org/drawingml/2006/main" noChangeAspect="1"/>
+            </wp:cNvGraphicFramePr>
+            <a:graphic xmlns:a="http://schemas.openxmlformats.org/drawingml/2006/main">
+              <a:graphicData uri="http://schemas.openxmlformats.org/drawingml/2006/picture">
+                <pic:pic xmlns:pic="http://schemas.openxmlformats.org/drawingml/2006/picture">
+                  <pic:nvPicPr>
+                    <pic:cNvPr id="0" name="Picture 7"/>
+                    <pic:cNvPicPr>
+                      <a:picLocks noChangeAspect="1" noChangeArrowheads="1"/>
+                    </pic:cNvPicPr>
+                  </pic:nvPicPr>
+                  <pic:blipFill>
+                    <a:blip r:embed="rId11">
+                      <a:extLst>
+                        <a:ext uri="{28A0092B-C50C-407E-A947-70E740481C1C}">
+                          <a14:useLocalDpi xmlns:a14="http://schemas.microsoft.com/office/drawing/2010/main" val="0"/>
+                        </a:ext>
+                      </a:extLst>
+                    </a:blip>
+                    <a:srcRect/>
+                    <a:stretch>
+                      <a:fillRect/>
+                    </a:stretch>
+                  </pic:blipFill>
+                  <pic:spPr bwMode="auto">
+                    <a:xfrm>
+                      <a:off x="0" y="0"/>
+                      <a:ext cx="2724150" cy="2562225"/>
+                    </a:xfrm>
+                    <a:prstGeom prst="rect">
+                      <a:avLst/>
+                    </a:prstGeom>
+                    <a:noFill/>
+                    <a:ln>
+                      <a:noFill/>
+                    </a:ln>
+                  </pic:spPr>
+                </pic:pic>
+              </a:graphicData>
+            </a:graphic>
+            <wp14:sizeRelH relativeFrom="margin">
+              <wp14:pctWidth>0</wp14:pctWidth>
+            </wp14:sizeRelH>
+            <wp14:sizeRelV relativeFrom="margin">
+              <wp14:pctHeight>0</wp14:pctHeight>
+            </wp14:sizeRelV>
+          </wp:anchor>
+        </w:drawing>
+      </w:r>
+      <w:r>
+        <w:t xml:space="preserve">New method </w:t>
+      </w:r>
+      <w:proofErr w:type="spellStart"/>
+      <w:r>
+        <w:t>isDiagonal</w:t>
+      </w:r>
+      <w:proofErr w:type="spellEnd"/>
+      <w:r>
+        <w:t xml:space="preserve">, </w:t>
+      </w:r>
+      <w:proofErr w:type="spellStart"/>
+      <w:r>
+        <w:t>canTakeDestination</w:t>
+      </w:r>
+      <w:proofErr w:type="spellEnd"/>
+      <w:r>
+        <w:t xml:space="preserve"> added to Bishop.java, new method </w:t>
+      </w:r>
+      <w:proofErr w:type="spellStart"/>
+      <w:r>
+        <w:t>isHorizontal</w:t>
+      </w:r>
+      <w:proofErr w:type="spellEnd"/>
+      <w:r>
+        <w:t xml:space="preserve">, </w:t>
+      </w:r>
+      <w:proofErr w:type="spellStart"/>
+      <w:r>
+        <w:t>isVertical</w:t>
+      </w:r>
+      <w:proofErr w:type="spellEnd"/>
+      <w:r>
+        <w:t xml:space="preserve">, </w:t>
+      </w:r>
+      <w:r>
+        <w:t xml:space="preserve">new method </w:t>
+      </w:r>
+      <w:proofErr w:type="spellStart"/>
+      <w:r>
+        <w:t>isDiagonal</w:t>
+      </w:r>
+      <w:proofErr w:type="spellEnd"/>
+      <w:r>
+        <w:t xml:space="preserve">, </w:t>
+      </w:r>
+      <w:proofErr w:type="spellStart"/>
+      <w:r>
+        <w:t>canTakeDestination</w:t>
+      </w:r>
+      <w:proofErr w:type="spellEnd"/>
+      <w:r>
+        <w:t xml:space="preserve"> added to King.java, </w:t>
+      </w:r>
+      <w:r>
+        <w:t xml:space="preserve">new method </w:t>
+      </w:r>
+      <w:proofErr w:type="spellStart"/>
+      <w:r>
+        <w:t>isKnight</w:t>
+      </w:r>
+      <w:proofErr w:type="spellEnd"/>
+      <w:r>
+        <w:t xml:space="preserve">, </w:t>
+      </w:r>
+      <w:proofErr w:type="spellStart"/>
+      <w:r>
+        <w:t>canTakeDestination</w:t>
+      </w:r>
+      <w:proofErr w:type="spellEnd"/>
+      <w:r>
+        <w:t xml:space="preserve"> added to Knight.java, </w:t>
+      </w:r>
+      <w:r>
+        <w:t xml:space="preserve">new method </w:t>
+      </w:r>
+      <w:proofErr w:type="spellStart"/>
+      <w:r>
+        <w:t>isVertical</w:t>
+      </w:r>
+      <w:proofErr w:type="spellEnd"/>
+      <w:r>
+        <w:t xml:space="preserve">, </w:t>
+      </w:r>
+      <w:proofErr w:type="spellStart"/>
+      <w:r>
+        <w:t>isDiagonal</w:t>
+      </w:r>
+      <w:proofErr w:type="spellEnd"/>
+      <w:r>
+        <w:t xml:space="preserve">, </w:t>
+      </w:r>
+      <w:proofErr w:type="spellStart"/>
+      <w:r>
+        <w:t>canTakeDestinationPawn</w:t>
+      </w:r>
+      <w:proofErr w:type="spellEnd"/>
+      <w:r>
+        <w:t xml:space="preserve"> </w:t>
+      </w:r>
+      <w:r>
+        <w:lastRenderedPageBreak/>
+        <w:t>added to Pawn.java</w:t>
+      </w:r>
+      <w:r>
+        <w:t xml:space="preserve">, new method </w:t>
+      </w:r>
+      <w:proofErr w:type="spellStart"/>
+      <w:r>
+        <w:t>isVertical</w:t>
+      </w:r>
+      <w:proofErr w:type="spellEnd"/>
+      <w:r>
+        <w:t xml:space="preserve">, </w:t>
+      </w:r>
+      <w:proofErr w:type="spellStart"/>
+      <w:r>
+        <w:t>isHorizontal</w:t>
+      </w:r>
+      <w:proofErr w:type="spellEnd"/>
+      <w:r>
+        <w:t xml:space="preserve">, </w:t>
+      </w:r>
+      <w:proofErr w:type="spellStart"/>
+      <w:r>
+        <w:t>isDiagonal</w:t>
+      </w:r>
+      <w:proofErr w:type="spellEnd"/>
+      <w:r>
+        <w:t xml:space="preserve">, </w:t>
+      </w:r>
+      <w:proofErr w:type="spellStart"/>
+      <w:r>
+        <w:t>canTakeDestination</w:t>
+      </w:r>
+      <w:proofErr w:type="spellEnd"/>
+      <w:r>
+        <w:t xml:space="preserve"> added to Queen class, new method </w:t>
+      </w:r>
+      <w:proofErr w:type="spellStart"/>
+      <w:r>
+        <w:t>isVertical</w:t>
+      </w:r>
+      <w:proofErr w:type="spellEnd"/>
+      <w:r>
+        <w:t xml:space="preserve">, </w:t>
+      </w:r>
+      <w:proofErr w:type="spellStart"/>
+      <w:r>
+        <w:t>isHorizontal</w:t>
+      </w:r>
+      <w:proofErr w:type="spellEnd"/>
+      <w:r>
+        <w:t xml:space="preserve">, </w:t>
+      </w:r>
+      <w:proofErr w:type="spellStart"/>
+      <w:r>
+        <w:t>canTakeDestination</w:t>
+      </w:r>
+      <w:proofErr w:type="spellEnd"/>
+      <w:r>
+        <w:t xml:space="preserve"> added to Rook class.</w:t>
+      </w:r>
+    </w:p>
+    <w:p/>
+    <w:p/>
+    <w:p>
+      <w:r>
+        <w:t>The newly added methods are all private as they are helper methods</w:t>
+      </w:r>
+      <w:r>
+        <w:t xml:space="preserve"> and</w:t>
+      </w:r>
+      <w:r>
+        <w:t xml:space="preserve"> thus they are tested through running</w:t>
+      </w:r>
+      <w:r>
+        <w:t xml:space="preserve"> JUnit</w:t>
+      </w:r>
+      <w:r>
+        <w:t xml:space="preserve"> tests on the </w:t>
+      </w:r>
+      <w:proofErr w:type="spellStart"/>
+      <w:proofErr w:type="gramStart"/>
+      <w:r>
+        <w:t>canMove</w:t>
+      </w:r>
+      <w:proofErr w:type="spellEnd"/>
+      <w:r>
+        <w:t>(</w:t>
+      </w:r>
+      <w:proofErr w:type="gramEnd"/>
+      <w:r>
+        <w:t>) method of each respective class</w:t>
+      </w:r>
+      <w:r>
+        <w:t xml:space="preserve">. </w:t>
+      </w:r>
+    </w:p>
+    <w:p>
+      <w:r>
+        <w:t xml:space="preserve">The refactoring resulted in the </w:t>
+      </w:r>
+      <w:proofErr w:type="spellStart"/>
+      <w:proofErr w:type="gramStart"/>
+      <w:r>
+        <w:t>canMove</w:t>
+      </w:r>
+      <w:proofErr w:type="spellEnd"/>
+      <w:r>
+        <w:t>(</w:t>
+      </w:r>
+      <w:proofErr w:type="gramEnd"/>
+      <w:r>
+        <w:t xml:space="preserve">) methods being much cleaner and easier to read. </w:t>
+      </w:r>
+      <w:r>
+        <w:t>However,</w:t>
+      </w:r>
+      <w:r>
+        <w:t xml:space="preserve"> it also </w:t>
+      </w:r>
+      <w:r>
+        <w:t>led</w:t>
+      </w:r>
+      <w:r>
+        <w:t xml:space="preserve"> to a large amount of code duplication enabling further </w:t>
+      </w:r>
+      <w:proofErr w:type="spellStart"/>
+      <w:r>
+        <w:t>refactorings</w:t>
+      </w:r>
+      <w:proofErr w:type="spellEnd"/>
+      <w:r>
+        <w:t xml:space="preserve"> such as the pull up method.</w:t>
+      </w:r>
+    </w:p>
+    <w:p/>
+    <w:p>
+      <w:r>
+        <w:t>Refactoring 3</w:t>
+      </w:r>
+    </w:p>
+    <w:p>
+      <w:r>
+        <w:t xml:space="preserve">This refactoring changed new code added as a result of Refactoring 2. </w:t>
+      </w:r>
+    </w:p>
+    <w:p>
+      <w:proofErr w:type="gramStart"/>
+      <w:r>
+        <w:t>Previous to</w:t>
+      </w:r>
+      <w:proofErr w:type="gramEnd"/>
+      <w:r>
+        <w:t xml:space="preserve"> the refactoring there were many classes implementing the same methods resulting in the code duplication code smell.</w:t>
+      </w:r>
+    </w:p>
+    <w:p>
+      <w:r>
+        <w:t>I applied the Pull Up Method, by creating a new method in the superclass, copying the body of a method to it, adjusting for any fields that were only visible in the subclass</w:t>
+      </w:r>
+      <w:r>
+        <w:t>, compiling and testing until only the superclass method remained.</w:t>
+      </w:r>
+    </w:p>
+    <w:p>
+      <w:r>
+        <w:t xml:space="preserve">The </w:t>
+      </w:r>
+      <w:proofErr w:type="spellStart"/>
+      <w:proofErr w:type="gramStart"/>
+      <w:r>
+        <w:t>isVertical</w:t>
+      </w:r>
+      <w:proofErr w:type="spellEnd"/>
+      <w:r>
+        <w:t>(</w:t>
+      </w:r>
+      <w:proofErr w:type="gramEnd"/>
+      <w:r>
+        <w:t xml:space="preserve">), </w:t>
+      </w:r>
+      <w:proofErr w:type="spellStart"/>
+      <w:r>
+        <w:t>isHorizontal</w:t>
+      </w:r>
+      <w:proofErr w:type="spellEnd"/>
+      <w:r>
+        <w:t xml:space="preserve">(), </w:t>
+      </w:r>
+      <w:proofErr w:type="spellStart"/>
+      <w:r>
+        <w:t>isDiagonal</w:t>
+      </w:r>
+      <w:proofErr w:type="spellEnd"/>
+      <w:r>
+        <w:t xml:space="preserve">(), </w:t>
+      </w:r>
+      <w:proofErr w:type="spellStart"/>
+      <w:r>
+        <w:t>canTakeDestination</w:t>
+      </w:r>
+      <w:proofErr w:type="spellEnd"/>
+      <w:r>
+        <w:t>() implemented in the abstract piece class resulted in the refactoring.</w:t>
+      </w:r>
+    </w:p>
+    <w:p>
+      <w:r>
+        <w:t>The methods pulled up are tested in the same way they were tested in the previous refactoring.</w:t>
+      </w:r>
+    </w:p>
+    <w:p>
+      <w:r>
+        <w:t>After the refactoring there is less lazy repetitive code, if the method needs to be changed now it is in a single place rather than having to search for all duplicates of the same method.</w:t>
+      </w:r>
+    </w:p>
+    <w:p/>
+    <w:p>
+      <w:r>
+        <w:t>Refactoring 4</w:t>
+      </w:r>
+    </w:p>
+    <w:p>
+      <w:r>
+        <w:t xml:space="preserve">This refactoring removed the code of the </w:t>
+      </w:r>
+      <w:proofErr w:type="spellStart"/>
+      <w:proofErr w:type="gramStart"/>
+      <w:r>
+        <w:t>isForward</w:t>
+      </w:r>
+      <w:proofErr w:type="spellEnd"/>
+      <w:r>
+        <w:t>(</w:t>
+      </w:r>
+      <w:proofErr w:type="gramEnd"/>
+      <w:r>
+        <w:t xml:space="preserve">) method implemented in </w:t>
+      </w:r>
+      <w:r>
+        <w:t>Piece.java</w:t>
+      </w:r>
+      <w:r>
+        <w:t xml:space="preserve">. </w:t>
+      </w:r>
+    </w:p>
+    <w:p>
+      <w:r>
+        <w:rPr>
+          <w:noProof/>
+        </w:rPr>
+        <w:lastRenderedPageBreak/>
+        <w:drawing>
+          <wp:inline distT="0" distB="0" distL="0" distR="0" wp14:anchorId="3251D81F" wp14:editId="78DBB96B">
+            <wp:extent cx="4514222" cy="3248214"/>
+            <wp:effectExtent l="0" t="0" r="635" b="9525"/>
+            <wp:docPr id="4" name="Picture 4"/>
+            <wp:cNvGraphicFramePr>
+              <a:graphicFrameLocks xmlns:a="http://schemas.openxmlformats.org/drawingml/2006/main" noChangeAspect="1"/>
+            </wp:cNvGraphicFramePr>
+            <a:graphic xmlns:a="http://schemas.openxmlformats.org/drawingml/2006/main">
+              <a:graphicData uri="http://schemas.openxmlformats.org/drawingml/2006/picture">
+                <pic:pic xmlns:pic="http://schemas.openxmlformats.org/drawingml/2006/picture">
+                  <pic:nvPicPr>
+                    <pic:cNvPr id="0" name="Picture 4"/>
+                    <pic:cNvPicPr>
+                      <a:picLocks noChangeAspect="1" noChangeArrowheads="1"/>
+                    </pic:cNvPicPr>
+                  </pic:nvPicPr>
+                  <pic:blipFill>
+                    <a:blip r:embed="rId12">
+                      <a:extLst>
+                        <a:ext uri="{28A0092B-C50C-407E-A947-70E740481C1C}">
+                          <a14:useLocalDpi xmlns:a14="http://schemas.microsoft.com/office/drawing/2010/main" val="0"/>
+                        </a:ext>
+                      </a:extLst>
+                    </a:blip>
+                    <a:srcRect/>
+                    <a:stretch>
+                      <a:fillRect/>
+                    </a:stretch>
+                  </pic:blipFill>
+                  <pic:spPr bwMode="auto">
+                    <a:xfrm>
+                      <a:off x="0" y="0"/>
+                      <a:ext cx="4538397" cy="3265609"/>
+                    </a:xfrm>
+                    <a:prstGeom prst="rect">
+                      <a:avLst/>
+                    </a:prstGeom>
+                    <a:noFill/>
+                    <a:ln>
+                      <a:noFill/>
+                    </a:ln>
+                  </pic:spPr>
+                </pic:pic>
+              </a:graphicData>
+            </a:graphic>
+          </wp:inline>
+        </w:drawing>
+      </w:r>
+    </w:p>
+    <w:p>
+      <w:r>
+        <w:t xml:space="preserve">The Refused Bequest code smell was detected as </w:t>
+      </w:r>
+      <w:proofErr w:type="gramStart"/>
+      <w:r>
+        <w:t>previous to</w:t>
+      </w:r>
+      <w:proofErr w:type="gramEnd"/>
+      <w:r>
+        <w:t xml:space="preserve"> the refactoring only a single subclass was using the method implemented in the superclass.</w:t>
+      </w:r>
+    </w:p>
+    <w:p>
+      <w:r>
+        <w:t>The push down refactoring was used</w:t>
+      </w:r>
+      <w:r>
+        <w:t xml:space="preserve"> for this refactoring. I declared the new method in all subclasses and then copied the body over. After this I removed the method from the superclass, compiled and tested. Then I removed the method from each subclass that did not need </w:t>
+      </w:r>
+      <w:proofErr w:type="gramStart"/>
+      <w:r>
+        <w:t>it, and</w:t>
+      </w:r>
+      <w:proofErr w:type="gramEnd"/>
+      <w:r>
+        <w:t xml:space="preserve"> compiled and tested again.</w:t>
+      </w:r>
+    </w:p>
+    <w:p>
+      <w:r>
+        <w:t xml:space="preserve">As a result of this refactoring the </w:t>
+      </w:r>
+      <w:proofErr w:type="spellStart"/>
+      <w:proofErr w:type="gramStart"/>
+      <w:r>
+        <w:t>isForward</w:t>
+      </w:r>
+      <w:proofErr w:type="spellEnd"/>
+      <w:r>
+        <w:t>(</w:t>
+      </w:r>
+      <w:proofErr w:type="gramEnd"/>
+      <w:r>
+        <w:t>) method was added to Pawn.java.</w:t>
+      </w:r>
+    </w:p>
+    <w:p>
+      <w:r>
+        <w:rPr>
+          <w:noProof/>
+        </w:rPr>
+        <w:lastRenderedPageBreak/>
+        <w:drawing>
+          <wp:inline distT="0" distB="0" distL="0" distR="0" wp14:anchorId="52474549" wp14:editId="693AF650">
+            <wp:extent cx="5934075" cy="3886200"/>
+            <wp:effectExtent l="0" t="0" r="9525" b="0"/>
+            <wp:docPr id="5" name="Picture 5"/>
+            <wp:cNvGraphicFramePr>
+              <a:graphicFrameLocks xmlns:a="http://schemas.openxmlformats.org/drawingml/2006/main" noChangeAspect="1"/>
+            </wp:cNvGraphicFramePr>
+            <a:graphic xmlns:a="http://schemas.openxmlformats.org/drawingml/2006/main">
+              <a:graphicData uri="http://schemas.openxmlformats.org/drawingml/2006/picture">
+                <pic:pic xmlns:pic="http://schemas.openxmlformats.org/drawingml/2006/picture">
+                  <pic:nvPicPr>
+                    <pic:cNvPr id="0" name="Picture 5"/>
+                    <pic:cNvPicPr>
+                      <a:picLocks noChangeAspect="1" noChangeArrowheads="1"/>
+                    </pic:cNvPicPr>
+                  </pic:nvPicPr>
+                  <pic:blipFill>
+                    <a:blip r:embed="rId13">
+                      <a:extLst>
+                        <a:ext uri="{28A0092B-C50C-407E-A947-70E740481C1C}">
+                          <a14:useLocalDpi xmlns:a14="http://schemas.microsoft.com/office/drawing/2010/main" val="0"/>
+                        </a:ext>
+                      </a:extLst>
+                    </a:blip>
+                    <a:srcRect/>
+                    <a:stretch>
+                      <a:fillRect/>
+                    </a:stretch>
+                  </pic:blipFill>
+                  <pic:spPr bwMode="auto">
+                    <a:xfrm>
+                      <a:off x="0" y="0"/>
+                      <a:ext cx="5934075" cy="3886200"/>
+                    </a:xfrm>
+                    <a:prstGeom prst="rect">
+                      <a:avLst/>
+                    </a:prstGeom>
+                    <a:noFill/>
+                    <a:ln>
+                      <a:noFill/>
+                    </a:ln>
+                  </pic:spPr>
+                </pic:pic>
+              </a:graphicData>
+            </a:graphic>
+          </wp:inline>
+        </w:drawing>
+      </w:r>
+    </w:p>
+    <w:p>
+      <w:r>
+        <w:t xml:space="preserve">The code was tested by running JUnit test cases on </w:t>
+      </w:r>
+      <w:proofErr w:type="spellStart"/>
+      <w:proofErr w:type="gramStart"/>
+      <w:r>
+        <w:t>canMove</w:t>
+      </w:r>
+      <w:proofErr w:type="spellEnd"/>
+      <w:r>
+        <w:t>(</w:t>
+      </w:r>
+      <w:proofErr w:type="gramEnd"/>
+      <w:r>
+        <w:t>) method of Pawn</w:t>
+      </w:r>
+      <w:r>
+        <w:t xml:space="preserve">.java which then in turn invokes </w:t>
+      </w:r>
+      <w:proofErr w:type="spellStart"/>
+      <w:r>
+        <w:t>isForward</w:t>
+      </w:r>
+      <w:proofErr w:type="spellEnd"/>
+      <w:r>
         <w:t>().</w:t>
       </w:r>
     </w:p>
     <w:p>
       <w:r>
-        <w:t xml:space="preserve">New method </w:t>
-      </w:r>
-      <w:proofErr w:type="spellStart"/>
-      <w:r>
-        <w:t>isDiagonal</w:t>
-      </w:r>
-      <w:proofErr w:type="spellEnd"/>
-      <w:r>
-        <w:t xml:space="preserve">, </w:t>
-      </w:r>
-      <w:proofErr w:type="spellStart"/>
-      <w:r>
-        <w:t>canTakeDestination</w:t>
-      </w:r>
-      <w:proofErr w:type="spellEnd"/>
-      <w:r>
-        <w:t xml:space="preserve"> added to Bishop.java, new method </w:t>
-      </w:r>
-      <w:proofErr w:type="spellStart"/>
-      <w:r>
-        <w:t>isHorizontal</w:t>
-      </w:r>
-      <w:proofErr w:type="spellEnd"/>
-      <w:r>
-        <w:t xml:space="preserve">, </w:t>
-      </w:r>
-      <w:proofErr w:type="spellStart"/>
-      <w:r>
-        <w:t>isVertical</w:t>
-      </w:r>
-      <w:proofErr w:type="spellEnd"/>
-      <w:r>
-        <w:t xml:space="preserve">, </w:t>
-      </w:r>
-      <w:r>
-        <w:t xml:space="preserve">new method </w:t>
-      </w:r>
-      <w:proofErr w:type="spellStart"/>
-      <w:r>
-        <w:t>isDiagonal</w:t>
-      </w:r>
-      <w:proofErr w:type="spellEnd"/>
-      <w:r>
-        <w:t xml:space="preserve">, </w:t>
-      </w:r>
-      <w:proofErr w:type="spellStart"/>
-      <w:r>
-        <w:t>canTakeDestination</w:t>
-      </w:r>
-      <w:proofErr w:type="spellEnd"/>
-      <w:r>
-        <w:t xml:space="preserve"> added to King.java, </w:t>
-      </w:r>
-      <w:r>
-        <w:t xml:space="preserve">new method </w:t>
-      </w:r>
-      <w:proofErr w:type="spellStart"/>
-      <w:r>
-        <w:t>isKnight</w:t>
-      </w:r>
-      <w:proofErr w:type="spellEnd"/>
-      <w:r>
-        <w:t xml:space="preserve">, </w:t>
-      </w:r>
-      <w:proofErr w:type="spellStart"/>
-      <w:r>
-        <w:t>canTakeDestination</w:t>
-      </w:r>
-      <w:proofErr w:type="spellEnd"/>
-      <w:r>
-        <w:t xml:space="preserve"> added to Knight.java, </w:t>
-      </w:r>
-      <w:r>
-        <w:t xml:space="preserve">new method </w:t>
-      </w:r>
-      <w:proofErr w:type="spellStart"/>
-      <w:r>
-        <w:t>isVertical</w:t>
-      </w:r>
-      <w:proofErr w:type="spellEnd"/>
-      <w:r>
-        <w:t xml:space="preserve">, </w:t>
-      </w:r>
-      <w:proofErr w:type="spellStart"/>
-      <w:r>
-        <w:t>isDiagonal</w:t>
-      </w:r>
-      <w:proofErr w:type="spellEnd"/>
-      <w:r>
-        <w:t xml:space="preserve">, </w:t>
-      </w:r>
-      <w:proofErr w:type="spellStart"/>
-      <w:r>
-        <w:t>canTakeDestinationPawn</w:t>
-      </w:r>
-      <w:proofErr w:type="spellEnd"/>
-      <w:r>
-        <w:t xml:space="preserve"> added to Pawn.java</w:t>
-      </w:r>
-      <w:r>
-        <w:t xml:space="preserve">, new method </w:t>
-      </w:r>
-      <w:proofErr w:type="spellStart"/>
-      <w:r>
-        <w:t>isVertical</w:t>
-      </w:r>
-      <w:proofErr w:type="spellEnd"/>
-      <w:r>
-        <w:t xml:space="preserve">, </w:t>
-      </w:r>
-      <w:proofErr w:type="spellStart"/>
-      <w:r>
-        <w:t>isHorizontal</w:t>
-      </w:r>
-      <w:proofErr w:type="spellEnd"/>
-      <w:r>
-        <w:t xml:space="preserve">, </w:t>
-      </w:r>
-      <w:proofErr w:type="spellStart"/>
-      <w:r>
-        <w:t>isDiagonal</w:t>
-      </w:r>
-      <w:proofErr w:type="spellEnd"/>
-      <w:r>
-        <w:t xml:space="preserve">, </w:t>
-      </w:r>
-      <w:proofErr w:type="spellStart"/>
-      <w:r>
-        <w:t>canTakeDestination</w:t>
-      </w:r>
-      <w:proofErr w:type="spellEnd"/>
-      <w:r>
-        <w:t xml:space="preserve"> added to Queen class, new method </w:t>
-      </w:r>
-      <w:proofErr w:type="spellStart"/>
-      <w:r>
-        <w:t>isVertical</w:t>
-      </w:r>
-      <w:proofErr w:type="spellEnd"/>
-      <w:r>
-        <w:t xml:space="preserve">, </w:t>
-      </w:r>
-      <w:proofErr w:type="spellStart"/>
-      <w:r>
-        <w:t>isHorizontal</w:t>
-      </w:r>
-      <w:proofErr w:type="spellEnd"/>
-      <w:r>
-        <w:t xml:space="preserve">, </w:t>
-      </w:r>
-      <w:proofErr w:type="spellStart"/>
-      <w:r>
-        <w:t>canTakeDestination</w:t>
-      </w:r>
-      <w:proofErr w:type="spellEnd"/>
-      <w:r>
-        <w:t xml:space="preserve"> added to Rook class.</w:t>
-      </w:r>
-    </w:p>
-    <w:p>
-      <w:r>
-        <w:t>The newly added methods are all private as they are helper methods</w:t>
-      </w:r>
-      <w:r>
-        <w:t xml:space="preserve"> and</w:t>
-      </w:r>
-      <w:r>
-        <w:t xml:space="preserve"> thus they are tested through running</w:t>
-      </w:r>
-      <w:r>
-        <w:t xml:space="preserve"> JUnit</w:t>
-      </w:r>
-      <w:r>
-        <w:t xml:space="preserve"> tests on the </w:t>
-      </w:r>
-      <w:proofErr w:type="spellStart"/>
-      <w:r>
-        <w:t>canMove</w:t>
-      </w:r>
-      <w:proofErr w:type="spellEnd"/>
-      <w:r>
-        <w:t>() method of each respective class</w:t>
-      </w:r>
-      <w:r>
-        <w:t xml:space="preserve">. </w:t>
-      </w:r>
-    </w:p>
-    <w:p>
-      <w:r>
-        <w:lastRenderedPageBreak/>
-        <w:t xml:space="preserve">The refactoring resulted in the </w:t>
-      </w:r>
-      <w:proofErr w:type="spellStart"/>
-      <w:r>
-        <w:t>canMove</w:t>
-      </w:r>
-      <w:proofErr w:type="spellEnd"/>
-      <w:r>
-        <w:t xml:space="preserve">() methods being much cleaner and easier to read. </w:t>
-      </w:r>
-      <w:r>
-        <w:t>However,</w:t>
-      </w:r>
-      <w:r>
-        <w:t xml:space="preserve"> it also </w:t>
-      </w:r>
-      <w:r>
-        <w:t>led</w:t>
-      </w:r>
-      <w:r>
-        <w:t xml:space="preserve"> </w:t>
-      </w:r>
-      <w:bookmarkStart w:id="0" w:name="_GoBack"/>
-      <w:bookmarkEnd w:id="0"/>
-      <w:r>
-        <w:t xml:space="preserve">to a large amount of code duplication enabling further </w:t>
-      </w:r>
-      <w:proofErr w:type="spellStart"/>
-      <w:r>
-        <w:t>refactorings</w:t>
-      </w:r>
-      <w:proofErr w:type="spellEnd"/>
-      <w:r>
-        <w:t xml:space="preserve"> such as the pull up method.</w:t>
+        <w:t>The result of this refactoring is improved class coherence. The method is now located where one would expect to see it.</w:t>
       </w:r>
     </w:p>
     <w:p/>
     <w:p>
       <w:r>
-        <w:t>Refactoring 3</w:t>
-      </w:r>
-    </w:p>
-    <w:p>
-      <w:r>
-        <w:t xml:space="preserve">This refactoring changed new code added as a result of Refactoring 2. </w:t>
-      </w:r>
-    </w:p>
-    <w:p>
-      <w:r>
-        <w:t>Previous to the refactoring there were many classes implementing the same methods resulting in the code duplication code smell.</w:t>
-      </w:r>
-    </w:p>
-    <w:p>
-      <w:r>
-        <w:t>I applied the Pull Up Method, by creating a new method in the superclass, copying the body of a method to it, adjusting for any fields that were only visible in the subclass</w:t>
-      </w:r>
-      <w:r>
-        <w:t>, compiling and testing until only the superclass method remained.</w:t>
-      </w:r>
-    </w:p>
-    <w:p>
-      <w:r>
-        <w:t xml:space="preserve">The </w:t>
-      </w:r>
-      <w:proofErr w:type="spellStart"/>
-      <w:r>
-        <w:t>isVertical</w:t>
-      </w:r>
-      <w:proofErr w:type="spellEnd"/>
-      <w:r>
-        <w:t xml:space="preserve">(), </w:t>
-      </w:r>
-      <w:proofErr w:type="spellStart"/>
-      <w:r>
-        <w:t>isHorizontal</w:t>
-      </w:r>
-      <w:proofErr w:type="spellEnd"/>
-      <w:r>
-        <w:t xml:space="preserve">(), </w:t>
-      </w:r>
-      <w:proofErr w:type="spellStart"/>
-      <w:r>
-        <w:t>isDiagonal</w:t>
-      </w:r>
-      <w:proofErr w:type="spellEnd"/>
-      <w:r>
-        <w:t xml:space="preserve">(), </w:t>
-      </w:r>
-      <w:proofErr w:type="spellStart"/>
-      <w:r>
-        <w:t>canTakeDestination</w:t>
-      </w:r>
-      <w:proofErr w:type="spellEnd"/>
-      <w:r>
-        <w:t>() implemented in the abstract piece class resulted in the refactoring.</w:t>
-      </w:r>
-    </w:p>
-    <w:p>
-      <w:r>
-        <w:t>The methods pulled up are tested in the same way they were tested in the previous refactoring.</w:t>
-      </w:r>
-    </w:p>
-    <w:p>
-      <w:r>
-        <w:t>After the refactoring there is less lazy repetitive code, if the method needs to be changed now it is in a single place rather than having to search for all duplicates of the same method.</w:t>
-      </w:r>
-    </w:p>
-    <w:p/>
-    <w:p>
-      <w:r>
-        <w:t>Refactoring 4</w:t>
-      </w:r>
-    </w:p>
-    <w:p>
-      <w:r>
-        <w:t xml:space="preserve">This refactoring removed the code of the </w:t>
-      </w:r>
-      <w:proofErr w:type="spellStart"/>
-      <w:r>
-        <w:t>isForward</w:t>
-      </w:r>
-      <w:proofErr w:type="spellEnd"/>
-      <w:r>
-        <w:t xml:space="preserve">() method implemented in </w:t>
-      </w:r>
-      <w:r>
-        <w:t>Piece.java</w:t>
-      </w:r>
-      <w:r>
-        <w:t xml:space="preserve">. </w:t>
-      </w:r>
-    </w:p>
-    <w:p>
-      <w:r>
-        <w:t>The Refused Bequest code smell was detected as previous to the refactoring only a single subclass was using the method implemented in the superclass.</w:t>
-      </w:r>
-    </w:p>
-    <w:p>
-      <w:r>
-        <w:t>The push down refactoring was used</w:t>
-      </w:r>
-      <w:r>
-        <w:t xml:space="preserve"> for this refactoring. I declared the new method in all subclasses and then copied the body over. After this I removed the method from the superclass, compiled and tested. Then I removed the method from each subclass that did not need it, and compiled and tested again.</w:t>
-      </w:r>
-    </w:p>
-    <w:p>
-      <w:r>
-        <w:t xml:space="preserve">As a result of this refactoring the </w:t>
-      </w:r>
-      <w:proofErr w:type="spellStart"/>
-      <w:r>
-        <w:t>isForward</w:t>
-      </w:r>
-      <w:proofErr w:type="spellEnd"/>
-      <w:r>
-        <w:t>() method was added to Pawn.java.</w:t>
-      </w:r>
-    </w:p>
-    <w:p>
-      <w:r>
-        <w:t xml:space="preserve">The code was tested by running JUnit test cases on </w:t>
-      </w:r>
-      <w:proofErr w:type="spellStart"/>
-      <w:r>
-        <w:t>canMove</w:t>
-      </w:r>
-      <w:proofErr w:type="spellEnd"/>
-      <w:r>
-        <w:t>() method of Pawn</w:t>
-      </w:r>
-      <w:r>
-        <w:t xml:space="preserve">.java which then in turn invokes </w:t>
-      </w:r>
-      <w:proofErr w:type="spellStart"/>
-      <w:r>
-        <w:t>isForward</w:t>
-      </w:r>
-      <w:proofErr w:type="spellEnd"/>
-      <w:r>
-        <w:t>().</w:t>
-      </w:r>
-    </w:p>
-    <w:p>
-      <w:r>
-        <w:t>The result of this refactoring is improved class coherence. The method is now located where one would expect to see it.</w:t>
-      </w:r>
-    </w:p>
-    <w:p/>
-    <w:p>
-      <w:r>
         <w:t>Refactoring 5</w:t>
       </w:r>
     </w:p>
@@ -638,7 +1370,65 @@
       </w:r>
       <w:proofErr w:type="spellEnd"/>
       <w:r>
-        <w:t xml:space="preserve"> subclasses.</w:t>
+        <w:t xml:space="preserve"> subclasses</w:t>
+      </w:r>
+      <w:r>
+        <w:t>: Bishop.java, King.java. Pawn.java, Rook.java, Knight.java, Queen.java.</w:t>
+      </w:r>
+    </w:p>
+    <w:p>
+      <w:r>
+        <w:rPr>
+          <w:noProof/>
+        </w:rPr>
+        <w:drawing>
+          <wp:inline distT="0" distB="0" distL="0" distR="0" wp14:anchorId="1333C4C5" wp14:editId="3B7A61E9">
+            <wp:extent cx="3429000" cy="1678733"/>
+            <wp:effectExtent l="0" t="0" r="0" b="0"/>
+            <wp:docPr id="1" name="Picture 1"/>
+            <wp:cNvGraphicFramePr>
+              <a:graphicFrameLocks xmlns:a="http://schemas.openxmlformats.org/drawingml/2006/main" noChangeAspect="1"/>
+            </wp:cNvGraphicFramePr>
+            <a:graphic xmlns:a="http://schemas.openxmlformats.org/drawingml/2006/main">
+              <a:graphicData uri="http://schemas.openxmlformats.org/drawingml/2006/picture">
+                <pic:pic xmlns:pic="http://schemas.openxmlformats.org/drawingml/2006/picture">
+                  <pic:nvPicPr>
+                    <pic:cNvPr id="0" name="Picture 1"/>
+                    <pic:cNvPicPr>
+                      <a:picLocks noChangeAspect="1" noChangeArrowheads="1"/>
+                    </pic:cNvPicPr>
+                  </pic:nvPicPr>
+                  <pic:blipFill>
+                    <a:blip r:embed="rId14">
+                      <a:extLst>
+                        <a:ext uri="{28A0092B-C50C-407E-A947-70E740481C1C}">
+                          <a14:useLocalDpi xmlns:a14="http://schemas.microsoft.com/office/drawing/2010/main" val="0"/>
+                        </a:ext>
+                      </a:extLst>
+                    </a:blip>
+                    <a:srcRect/>
+                    <a:stretch>
+                      <a:fillRect/>
+                    </a:stretch>
+                  </pic:blipFill>
+                  <pic:spPr bwMode="auto">
+                    <a:xfrm>
+                      <a:off x="0" y="0"/>
+                      <a:ext cx="3533461" cy="1729874"/>
+                    </a:xfrm>
+                    <a:prstGeom prst="rect">
+                      <a:avLst/>
+                    </a:prstGeom>
+                    <a:noFill/>
+                    <a:ln>
+                      <a:noFill/>
+                    </a:ln>
+                  </pic:spPr>
+                </pic:pic>
+              </a:graphicData>
+            </a:graphic>
+          </wp:inline>
+        </w:drawing>
       </w:r>
     </w:p>
     <w:p>
@@ -658,6 +1448,61 @@
     <w:p>
       <w:r>
         <w:t>As a result of the refactoring the constants in Piece.java are changed from being private to being protected.</w:t>
+      </w:r>
+    </w:p>
+    <w:p>
+      <w:r>
+        <w:rPr>
+          <w:noProof/>
+        </w:rPr>
+        <w:drawing>
+          <wp:inline distT="0" distB="0" distL="0" distR="0" wp14:anchorId="61DB970F" wp14:editId="28F91C1F">
+            <wp:extent cx="3095625" cy="1983135"/>
+            <wp:effectExtent l="0" t="0" r="0" b="0"/>
+            <wp:docPr id="3" name="Picture 3"/>
+            <wp:cNvGraphicFramePr>
+              <a:graphicFrameLocks xmlns:a="http://schemas.openxmlformats.org/drawingml/2006/main" noChangeAspect="1"/>
+            </wp:cNvGraphicFramePr>
+            <a:graphic xmlns:a="http://schemas.openxmlformats.org/drawingml/2006/main">
+              <a:graphicData uri="http://schemas.openxmlformats.org/drawingml/2006/picture">
+                <pic:pic xmlns:pic="http://schemas.openxmlformats.org/drawingml/2006/picture">
+                  <pic:nvPicPr>
+                    <pic:cNvPr id="0" name="Picture 3"/>
+                    <pic:cNvPicPr>
+                      <a:picLocks noChangeAspect="1" noChangeArrowheads="1"/>
+                    </pic:cNvPicPr>
+                  </pic:nvPicPr>
+                  <pic:blipFill>
+                    <a:blip r:embed="rId15">
+                      <a:extLst>
+                        <a:ext uri="{28A0092B-C50C-407E-A947-70E740481C1C}">
+                          <a14:useLocalDpi xmlns:a14="http://schemas.microsoft.com/office/drawing/2010/main" val="0"/>
+                        </a:ext>
+                      </a:extLst>
+                    </a:blip>
+                    <a:srcRect/>
+                    <a:stretch>
+                      <a:fillRect/>
+                    </a:stretch>
+                  </pic:blipFill>
+                  <pic:spPr bwMode="auto">
+                    <a:xfrm>
+                      <a:off x="0" y="0"/>
+                      <a:ext cx="3136618" cy="2009396"/>
+                    </a:xfrm>
+                    <a:prstGeom prst="rect">
+                      <a:avLst/>
+                    </a:prstGeom>
+                    <a:noFill/>
+                    <a:ln>
+                      <a:noFill/>
+                    </a:ln>
+                  </pic:spPr>
+                </pic:pic>
+              </a:graphicData>
+            </a:graphic>
+          </wp:inline>
+        </w:drawing>
       </w:r>
     </w:p>
     <w:p>

</xml_diff>